<commit_message>
新增Extended Binary Tree之操作 Alg
</commit_message>
<xml_diff>
--- a/Ch9-Advanced Tree/Ch9 Advanced Tree.docx
+++ b/Ch9-Advanced Tree/Ch9 Advanced Tree.docx
@@ -742,11 +742,6 @@
     </w:p>
     <w:p/>
     <w:p>
-      <w:pPr>
-        <w:rPr>
-          <w:rFonts w:hint="eastAsia"/>
-        </w:rPr>
-      </w:pPr>
       <w:r>
         <w:rPr>
           <w:rFonts w:hint="eastAsia"/>
@@ -800,8 +795,6 @@
         </w:rPr>
         <w:t>滿足下列</w:t>
       </w:r>
-      <w:bookmarkStart w:id="0" w:name="_GoBack"/>
-      <w:bookmarkEnd w:id="0"/>
     </w:p>
     <w:p>
       <w:pPr>
@@ -811,9 +804,6 @@
           <w:numId w:val="3"/>
         </w:numPr>
         <w:ind w:leftChars="0"/>
-        <w:rPr>
-          <w:rFonts w:hint="eastAsia"/>
-        </w:rPr>
       </w:pPr>
       <w:r>
         <w:rPr>
@@ -963,11 +953,6 @@
       </w:r>
     </w:p>
     <w:p>
-      <w:pPr>
-        <w:rPr>
-          <w:rFonts w:hint="eastAsia"/>
-        </w:rPr>
-      </w:pPr>
       <w:proofErr w:type="spellStart"/>
       <w:r>
         <w:t>i</w:t>
@@ -1003,6 +988,542 @@
       <w:proofErr w:type="gramEnd"/>
     </w:p>
     <w:p/>
+    <w:p>
+      <w:r>
+        <w:rPr>
+          <w:rFonts w:hint="eastAsia"/>
+        </w:rPr>
+        <w:t>Extended Binary Tree(</w:t>
+      </w:r>
+      <w:r>
+        <w:rPr>
+          <w:rFonts w:hint="eastAsia"/>
+        </w:rPr>
+        <w:t>延伸二元樹</w:t>
+      </w:r>
+      <w:r>
+        <w:rPr>
+          <w:rFonts w:hint="eastAsia"/>
+        </w:rPr>
+        <w:t>)</w:t>
+      </w:r>
+    </w:p>
+    <w:p>
+      <w:r>
+        <w:t>N</w:t>
+      </w:r>
+      <w:proofErr w:type="gramStart"/>
+      <w:r>
+        <w:rPr>
+          <w:rFonts w:hint="eastAsia"/>
+        </w:rPr>
+        <w:t>個</w:t>
+      </w:r>
+      <w:proofErr w:type="gramEnd"/>
+      <w:r>
+        <w:rPr>
+          <w:rFonts w:hint="eastAsia"/>
+        </w:rPr>
+        <w:t>Nodes</w:t>
+      </w:r>
+      <w:r>
+        <w:rPr>
+          <w:rFonts w:hint="eastAsia"/>
+        </w:rPr>
+        <w:t>之</w:t>
+      </w:r>
+      <w:r>
+        <w:rPr>
+          <w:rFonts w:hint="eastAsia"/>
+        </w:rPr>
+        <w:t>B.T</w:t>
+      </w:r>
+      <w:r>
+        <w:rPr>
+          <w:rFonts w:hint="eastAsia"/>
+        </w:rPr>
+        <w:t>，若以</w:t>
+      </w:r>
+      <w:r>
+        <w:rPr>
+          <w:rFonts w:hint="eastAsia"/>
+        </w:rPr>
+        <w:t>Link List</w:t>
+      </w:r>
+      <w:r>
+        <w:rPr>
+          <w:rFonts w:hint="eastAsia"/>
+        </w:rPr>
+        <w:t>表示，則會有</w:t>
+      </w:r>
+      <w:r>
+        <w:rPr>
+          <w:rFonts w:hint="eastAsia"/>
+        </w:rPr>
+        <w:t>N+1</w:t>
+      </w:r>
+      <w:r>
+        <w:rPr>
+          <w:rFonts w:hint="eastAsia"/>
+        </w:rPr>
+        <w:t>條</w:t>
+      </w:r>
+      <w:r>
+        <w:rPr>
+          <w:rFonts w:hint="eastAsia"/>
+        </w:rPr>
+        <w:t>null Link</w:t>
+      </w:r>
+      <w:r>
+        <w:rPr>
+          <w:rFonts w:hint="eastAsia"/>
+        </w:rPr>
+        <w:t>，在這些</w:t>
+      </w:r>
+      <w:r>
+        <w:rPr>
+          <w:rFonts w:hint="eastAsia"/>
+        </w:rPr>
+        <w:t>Null Link</w:t>
+      </w:r>
+      <w:r>
+        <w:rPr>
+          <w:rFonts w:hint="eastAsia"/>
+        </w:rPr>
+        <w:t>上，加上特殊</w:t>
+      </w:r>
+      <w:r>
+        <w:rPr>
+          <w:rFonts w:hint="eastAsia"/>
+        </w:rPr>
+        <w:t>Node</w:t>
+      </w:r>
+      <w:r>
+        <w:rPr>
+          <w:rFonts w:hint="eastAsia"/>
+        </w:rPr>
+        <w:t>叫作</w:t>
+      </w:r>
+      <w:r>
+        <w:rPr>
+          <w:rFonts w:hint="eastAsia"/>
+        </w:rPr>
+        <w:t>External(or Failure)Nodes</w:t>
+      </w:r>
+      <w:r>
+        <w:rPr>
+          <w:rFonts w:hint="eastAsia"/>
+        </w:rPr>
+        <w:t>，其它</w:t>
+      </w:r>
+      <w:r>
+        <w:rPr>
+          <w:rFonts w:hint="eastAsia"/>
+        </w:rPr>
+        <w:t>Node</w:t>
+      </w:r>
+      <w:r>
+        <w:rPr>
+          <w:rFonts w:hint="eastAsia"/>
+        </w:rPr>
+        <w:t>叫</w:t>
+      </w:r>
+      <w:r>
+        <w:rPr>
+          <w:rFonts w:hint="eastAsia"/>
+        </w:rPr>
+        <w:t>Internal Node</w:t>
+      </w:r>
+      <w:r>
+        <w:rPr>
+          <w:rFonts w:hint="eastAsia"/>
+        </w:rPr>
+        <w:t>，此種</w:t>
+      </w:r>
+      <w:r>
+        <w:rPr>
+          <w:rFonts w:hint="eastAsia"/>
+        </w:rPr>
+        <w:t>Binary Tree</w:t>
+      </w:r>
+      <w:r>
+        <w:rPr>
+          <w:rFonts w:hint="eastAsia"/>
+        </w:rPr>
+        <w:t>稱之</w:t>
+      </w:r>
+    </w:p>
+    <w:p>
+      <w:r>
+        <w:t>External Node</w:t>
+      </w:r>
+      <w:r>
+        <w:rPr>
+          <w:rFonts w:hint="eastAsia"/>
+        </w:rPr>
+        <w:t>數</w:t>
+      </w:r>
+      <w:r>
+        <w:rPr>
+          <w:rFonts w:hint="eastAsia"/>
+        </w:rPr>
+        <w:t xml:space="preserve"> = Internal </w:t>
+      </w:r>
+      <w:r>
+        <w:rPr>
+          <w:rFonts w:hint="eastAsia"/>
+        </w:rPr>
+        <w:t>數</w:t>
+      </w:r>
+      <w:r>
+        <w:rPr>
+          <w:rFonts w:hint="eastAsia"/>
+        </w:rPr>
+        <w:t xml:space="preserve"> + 1</w:t>
+      </w:r>
+    </w:p>
+    <w:p/>
+    <w:p>
+      <w:r>
+        <w:rPr>
+          <w:rFonts w:hint="eastAsia"/>
+        </w:rPr>
+        <w:t>定理</w:t>
+      </w:r>
+      <w:r>
+        <w:rPr>
+          <w:rFonts w:hint="eastAsia"/>
+        </w:rPr>
+        <w:t>:E=I+2N (N = Internal Node</w:t>
+      </w:r>
+      <w:r>
+        <w:rPr>
+          <w:rFonts w:hint="eastAsia"/>
+        </w:rPr>
+        <w:t>數</w:t>
+      </w:r>
+      <w:r>
+        <w:rPr>
+          <w:rFonts w:hint="eastAsia"/>
+        </w:rPr>
+        <w:t>)</w:t>
+      </w:r>
+    </w:p>
+    <w:p>
+      <w:pPr>
+        <w:rPr>
+          <w:rFonts w:hint="eastAsia"/>
+        </w:rPr>
+      </w:pPr>
+      <w:r>
+        <w:rPr>
+          <w:rFonts w:hint="eastAsia"/>
+        </w:rPr>
+        <w:t>Weighted External Path Length(WEPL)</w:t>
+      </w:r>
+    </w:p>
+    <w:p>
+      <w:r>
+        <w:rPr>
+          <w:rFonts w:hint="eastAsia"/>
+        </w:rPr>
+        <w:lastRenderedPageBreak/>
+        <w:t>加權外部路徑長度</w:t>
+      </w:r>
+    </w:p>
+    <w:p/>
+    <w:p>
+      <w:r>
+        <w:rPr>
+          <w:rFonts w:hint="eastAsia"/>
+        </w:rPr>
+        <w:t xml:space="preserve">Huffman </w:t>
+      </w:r>
+      <w:proofErr w:type="spellStart"/>
+      <w:r>
+        <w:rPr>
+          <w:rFonts w:hint="eastAsia"/>
+        </w:rPr>
+        <w:t>Algo</w:t>
+      </w:r>
+      <w:proofErr w:type="spellEnd"/>
+      <w:r>
+        <w:rPr>
+          <w:rFonts w:hint="eastAsia"/>
+        </w:rPr>
+        <w:t>求</w:t>
+      </w:r>
+      <w:r>
+        <w:rPr>
+          <w:rFonts w:hint="eastAsia"/>
+        </w:rPr>
+        <w:t>min WEPL</w:t>
+      </w:r>
+      <w:r>
+        <w:rPr>
+          <w:rFonts w:hint="eastAsia"/>
+        </w:rPr>
+        <w:t>值</w:t>
+      </w:r>
+    </w:p>
+    <w:p>
+      <w:r>
+        <w:rPr>
+          <w:rFonts w:hint="eastAsia"/>
+        </w:rPr>
+        <w:t>令</w:t>
+      </w:r>
+      <w:r>
+        <w:rPr>
+          <w:rFonts w:hint="eastAsia"/>
+        </w:rPr>
+        <w:t>W = N</w:t>
+      </w:r>
+      <w:proofErr w:type="gramStart"/>
+      <w:r>
+        <w:rPr>
+          <w:rFonts w:hint="eastAsia"/>
+        </w:rPr>
+        <w:t>個</w:t>
+      </w:r>
+      <w:proofErr w:type="gramEnd"/>
+      <w:r>
+        <w:rPr>
+          <w:rFonts w:hint="eastAsia"/>
+        </w:rPr>
+        <w:t>外部節點加權值集合</w:t>
+      </w:r>
+    </w:p>
+    <w:p>
+      <w:pPr>
+        <w:rPr>
+          <w:rFonts w:hint="eastAsia"/>
+        </w:rPr>
+      </w:pPr>
+      <w:r>
+        <w:rPr>
+          <w:rFonts w:hint="eastAsia"/>
+        </w:rPr>
+        <w:t>Steps:</w:t>
+      </w:r>
+    </w:p>
+    <w:p>
+      <w:pPr>
+        <w:pStyle w:val="a3"/>
+        <w:numPr>
+          <w:ilvl w:val="0"/>
+          <w:numId w:val="4"/>
+        </w:numPr>
+        <w:ind w:leftChars="0"/>
+      </w:pPr>
+      <w:r>
+        <w:rPr>
+          <w:rFonts w:hint="eastAsia"/>
+        </w:rPr>
+        <w:t>從</w:t>
+      </w:r>
+      <w:r>
+        <w:rPr>
+          <w:rFonts w:hint="eastAsia"/>
+        </w:rPr>
+        <w:t>W</w:t>
+      </w:r>
+      <w:r>
+        <w:rPr>
+          <w:rFonts w:hint="eastAsia"/>
+        </w:rPr>
+        <w:t>中取出</w:t>
+      </w:r>
+      <w:r>
+        <w:rPr>
+          <w:rFonts w:hint="eastAsia"/>
+        </w:rPr>
+        <w:t>2</w:t>
+      </w:r>
+      <w:r>
+        <w:rPr>
+          <w:rFonts w:hint="eastAsia"/>
+        </w:rPr>
+        <w:t>個最小的加權值</w:t>
+      </w:r>
+    </w:p>
+    <w:p>
+      <w:pPr>
+        <w:pStyle w:val="a3"/>
+        <w:numPr>
+          <w:ilvl w:val="0"/>
+          <w:numId w:val="4"/>
+        </w:numPr>
+        <w:ind w:leftChars="0"/>
+      </w:pPr>
+      <w:r>
+        <w:rPr>
+          <w:rFonts w:hint="eastAsia"/>
+        </w:rPr>
+        <w:t>建立</w:t>
+      </w:r>
+      <w:r>
+        <w:rPr>
+          <w:rFonts w:hint="eastAsia"/>
+        </w:rPr>
+        <w:t>extended B.T</w:t>
+      </w:r>
+    </w:p>
+    <w:p>
+      <w:pPr>
+        <w:pStyle w:val="a3"/>
+        <w:numPr>
+          <w:ilvl w:val="0"/>
+          <w:numId w:val="4"/>
+        </w:numPr>
+        <w:ind w:leftChars="0"/>
+      </w:pPr>
+      <w:r>
+        <w:rPr>
+          <w:rFonts w:hint="eastAsia"/>
+        </w:rPr>
+        <w:t>將這</w:t>
+      </w:r>
+      <w:proofErr w:type="gramStart"/>
+      <w:r>
+        <w:rPr>
+          <w:rFonts w:hint="eastAsia"/>
+        </w:rPr>
+        <w:t>2</w:t>
+      </w:r>
+      <w:r>
+        <w:rPr>
+          <w:rFonts w:hint="eastAsia"/>
+        </w:rPr>
+        <w:t>個權</w:t>
+      </w:r>
+      <w:proofErr w:type="gramEnd"/>
+      <w:r>
+        <w:rPr>
+          <w:rFonts w:hint="eastAsia"/>
+        </w:rPr>
+        <w:t>值和</w:t>
+      </w:r>
+      <w:proofErr w:type="gramStart"/>
+      <w:r>
+        <w:rPr>
+          <w:rFonts w:hint="eastAsia"/>
+        </w:rPr>
+        <w:t>視為新權值</w:t>
+      </w:r>
+      <w:proofErr w:type="gramEnd"/>
+      <w:r>
+        <w:rPr>
+          <w:rFonts w:hint="eastAsia"/>
+        </w:rPr>
+        <w:t>，加入</w:t>
+      </w:r>
+      <w:r>
+        <w:rPr>
+          <w:rFonts w:hint="eastAsia"/>
+        </w:rPr>
+        <w:t>W</w:t>
+      </w:r>
+      <w:r>
+        <w:rPr>
+          <w:rFonts w:hint="eastAsia"/>
+        </w:rPr>
+        <w:t>中</w:t>
+      </w:r>
+    </w:p>
+    <w:p>
+      <w:pPr>
+        <w:pStyle w:val="a3"/>
+        <w:numPr>
+          <w:ilvl w:val="0"/>
+          <w:numId w:val="4"/>
+        </w:numPr>
+        <w:ind w:leftChars="0"/>
+        <w:rPr>
+          <w:rFonts w:hint="eastAsia"/>
+        </w:rPr>
+      </w:pPr>
+      <w:r>
+        <w:t>Repeat 1~3</w:t>
+      </w:r>
+      <w:r>
+        <w:rPr>
+          <w:rFonts w:hint="eastAsia"/>
+        </w:rPr>
+        <w:t xml:space="preserve"> Until W</w:t>
+      </w:r>
+      <w:r>
+        <w:rPr>
+          <w:rFonts w:hint="eastAsia"/>
+        </w:rPr>
+        <w:t>中只剩一個權值，即作</w:t>
+      </w:r>
+      <w:r>
+        <w:rPr>
+          <w:rFonts w:hint="eastAsia"/>
+        </w:rPr>
+        <w:t>(</w:t>
+      </w:r>
+      <w:r>
+        <w:t>n-</w:t>
+      </w:r>
+      <w:r>
+        <w:rPr>
+          <w:rFonts w:hint="eastAsia"/>
+        </w:rPr>
+        <w:t>1)</w:t>
+      </w:r>
+      <w:r>
+        <w:rPr>
+          <w:rFonts w:hint="eastAsia"/>
+        </w:rPr>
+        <w:t>個回合，此</w:t>
+      </w:r>
+      <w:r>
+        <w:rPr>
+          <w:rFonts w:hint="eastAsia"/>
+        </w:rPr>
+        <w:t>tree</w:t>
+      </w:r>
+      <w:r>
+        <w:rPr>
+          <w:rFonts w:hint="eastAsia"/>
+        </w:rPr>
+        <w:t>叫作</w:t>
+      </w:r>
+      <w:r>
+        <w:rPr>
+          <w:rFonts w:hint="eastAsia"/>
+        </w:rPr>
+        <w:t>Huffman Tree</w:t>
+      </w:r>
+      <w:r>
+        <w:rPr>
+          <w:rFonts w:hint="eastAsia"/>
+        </w:rPr>
+        <w:t>，其</w:t>
+      </w:r>
+      <w:r>
+        <w:rPr>
+          <w:rFonts w:hint="eastAsia"/>
+        </w:rPr>
+        <w:t>WEPL</w:t>
+      </w:r>
+      <w:r>
+        <w:rPr>
+          <w:rFonts w:hint="eastAsia"/>
+        </w:rPr>
+        <w:t>值即為</w:t>
+      </w:r>
+      <w:r>
+        <w:rPr>
+          <w:rFonts w:hint="eastAsia"/>
+        </w:rPr>
+        <w:t>min WEPL</w:t>
+      </w:r>
+      <w:bookmarkStart w:id="0" w:name="_GoBack"/>
+      <w:bookmarkEnd w:id="0"/>
+    </w:p>
     <w:sectPr>
       <w:pgSz w:w="11906" w:h="16838"/>
       <w:pgMar w:top="1440" w:right="1800" w:bottom="1440" w:left="1800" w:header="851" w:footer="992" w:gutter="0"/>
@@ -1016,6 +1537,95 @@
 <file path=word/numbering.xml><?xml version="1.0" encoding="utf-8"?>
 <w:numbering xmlns:wpc="http://schemas.microsoft.com/office/word/2010/wordprocessingCanvas" xmlns:cx="http://schemas.microsoft.com/office/drawing/2014/chartex" xmlns:cx1="http://schemas.microsoft.com/office/drawing/2015/9/8/chartex" xmlns:cx2="http://schemas.microsoft.com/office/drawing/2015/10/21/chartex" xmlns:cx3="http://schemas.microsoft.com/office/drawing/2016/5/9/chartex" xmlns:cx4="http://schemas.microsoft.com/office/drawing/2016/5/10/chartex" xmlns:cx5="http://schemas.microsoft.com/office/drawing/2016/5/11/chartex" xmlns:cx6="http://schemas.microsoft.com/office/drawing/2016/5/12/chartex" xmlns:cx7="http://schemas.microsoft.com/office/drawing/2016/5/13/chartex" xmlns:cx8="http://schemas.microsoft.com/office/drawing/2016/5/14/chartex" xmlns:mc="http://schemas.openxmlformats.org/markup-compatibility/2006" xmlns:aink="http://schemas.microsoft.com/office/drawing/2016/ink" xmlns:am3d="http://schemas.microsoft.com/office/drawing/2017/model3d" xmlns:o="urn:schemas-microsoft-com:office:office" xmlns:r="http://schemas.openxmlformats.org/officeDocument/2006/relationships" xmlns:m="http://schemas.openxmlformats.org/officeDocument/2006/math" xmlns:v="urn:schemas-microsoft-com:vml" xmlns:wp14="http://schemas.microsoft.com/office/word/2010/wordprocessingDrawing" xmlns:wp="http://schemas.openxmlformats.org/drawingml/2006/wordprocessingDrawing" xmlns:w10="urn:schemas-microsoft-com:office:word" xmlns:w="http://schemas.openxmlformats.org/wordprocessingml/2006/main" xmlns:w14="http://schemas.microsoft.com/office/word/2010/wordml" xmlns:w15="http://schemas.microsoft.com/office/word/2012/wordml" xmlns:w16cid="http://schemas.microsoft.com/office/word/2016/wordml/cid" xmlns:w16se="http://schemas.microsoft.com/office/word/2015/wordml/symex" xmlns:wpg="http://schemas.microsoft.com/office/word/2010/wordprocessingGroup" xmlns:wpi="http://schemas.microsoft.com/office/word/2010/wordprocessingInk" xmlns:wne="http://schemas.microsoft.com/office/word/2006/wordml" xmlns:wps="http://schemas.microsoft.com/office/word/2010/wordprocessingShape" mc:Ignorable="w14 w15 w16se w16cid wp14">
   <w:abstractNum w:abstractNumId="0" w15:restartNumberingAfterBreak="0">
+    <w:nsid w:val="5518392D"/>
+    <w:multiLevelType w:val="hybridMultilevel"/>
+    <w:tmpl w:val="44EEDE2A"/>
+    <w:lvl w:ilvl="0" w:tplc="49F6E066">
+      <w:start w:val="1"/>
+      <w:numFmt w:val="decimal"/>
+      <w:lvlText w:val="%1."/>
+      <w:lvlJc w:val="left"/>
+      <w:pPr>
+        <w:ind w:left="360" w:hanging="360"/>
+      </w:pPr>
+      <w:rPr>
+        <w:rFonts w:hint="default"/>
+      </w:rPr>
+    </w:lvl>
+    <w:lvl w:ilvl="1" w:tplc="04090019" w:tentative="1">
+      <w:start w:val="1"/>
+      <w:numFmt w:val="ideographTraditional"/>
+      <w:lvlText w:val="%2、"/>
+      <w:lvlJc w:val="left"/>
+      <w:pPr>
+        <w:ind w:left="960" w:hanging="480"/>
+      </w:pPr>
+    </w:lvl>
+    <w:lvl w:ilvl="2" w:tplc="0409001B" w:tentative="1">
+      <w:start w:val="1"/>
+      <w:numFmt w:val="lowerRoman"/>
+      <w:lvlText w:val="%3."/>
+      <w:lvlJc w:val="right"/>
+      <w:pPr>
+        <w:ind w:left="1440" w:hanging="480"/>
+      </w:pPr>
+    </w:lvl>
+    <w:lvl w:ilvl="3" w:tplc="0409000F" w:tentative="1">
+      <w:start w:val="1"/>
+      <w:numFmt w:val="decimal"/>
+      <w:lvlText w:val="%4."/>
+      <w:lvlJc w:val="left"/>
+      <w:pPr>
+        <w:ind w:left="1920" w:hanging="480"/>
+      </w:pPr>
+    </w:lvl>
+    <w:lvl w:ilvl="4" w:tplc="04090019" w:tentative="1">
+      <w:start w:val="1"/>
+      <w:numFmt w:val="ideographTraditional"/>
+      <w:lvlText w:val="%5、"/>
+      <w:lvlJc w:val="left"/>
+      <w:pPr>
+        <w:ind w:left="2400" w:hanging="480"/>
+      </w:pPr>
+    </w:lvl>
+    <w:lvl w:ilvl="5" w:tplc="0409001B" w:tentative="1">
+      <w:start w:val="1"/>
+      <w:numFmt w:val="lowerRoman"/>
+      <w:lvlText w:val="%6."/>
+      <w:lvlJc w:val="right"/>
+      <w:pPr>
+        <w:ind w:left="2880" w:hanging="480"/>
+      </w:pPr>
+    </w:lvl>
+    <w:lvl w:ilvl="6" w:tplc="0409000F" w:tentative="1">
+      <w:start w:val="1"/>
+      <w:numFmt w:val="decimal"/>
+      <w:lvlText w:val="%7."/>
+      <w:lvlJc w:val="left"/>
+      <w:pPr>
+        <w:ind w:left="3360" w:hanging="480"/>
+      </w:pPr>
+    </w:lvl>
+    <w:lvl w:ilvl="7" w:tplc="04090019" w:tentative="1">
+      <w:start w:val="1"/>
+      <w:numFmt w:val="ideographTraditional"/>
+      <w:lvlText w:val="%8、"/>
+      <w:lvlJc w:val="left"/>
+      <w:pPr>
+        <w:ind w:left="3840" w:hanging="480"/>
+      </w:pPr>
+    </w:lvl>
+    <w:lvl w:ilvl="8" w:tplc="0409001B" w:tentative="1">
+      <w:start w:val="1"/>
+      <w:numFmt w:val="lowerRoman"/>
+      <w:lvlText w:val="%9."/>
+      <w:lvlJc w:val="right"/>
+      <w:pPr>
+        <w:ind w:left="4320" w:hanging="480"/>
+      </w:pPr>
+    </w:lvl>
+  </w:abstractNum>
+  <w:abstractNum w:abstractNumId="1" w15:restartNumberingAfterBreak="0">
     <w:nsid w:val="60B960EB"/>
     <w:multiLevelType w:val="hybridMultilevel"/>
     <w:tmpl w:val="6F6AA5BE"/>
@@ -1104,7 +1714,7 @@
       </w:pPr>
     </w:lvl>
   </w:abstractNum>
-  <w:abstractNum w:abstractNumId="1" w15:restartNumberingAfterBreak="0">
+  <w:abstractNum w:abstractNumId="2" w15:restartNumberingAfterBreak="0">
     <w:nsid w:val="67F566A6"/>
     <w:multiLevelType w:val="hybridMultilevel"/>
     <w:tmpl w:val="396E83D2"/>
@@ -1193,7 +1803,7 @@
       </w:pPr>
     </w:lvl>
   </w:abstractNum>
-  <w:abstractNum w:abstractNumId="2" w15:restartNumberingAfterBreak="0">
+  <w:abstractNum w:abstractNumId="3" w15:restartNumberingAfterBreak="0">
     <w:nsid w:val="73F959A3"/>
     <w:multiLevelType w:val="hybridMultilevel"/>
     <w:tmpl w:val="EC447844"/>
@@ -1283,13 +1893,16 @@
     </w:lvl>
   </w:abstractNum>
   <w:num w:numId="1">
-    <w:abstractNumId w:val="0"/>
+    <w:abstractNumId w:val="1"/>
   </w:num>
   <w:num w:numId="2">
+    <w:abstractNumId w:val="3"/>
+  </w:num>
+  <w:num w:numId="3">
     <w:abstractNumId w:val="2"/>
   </w:num>
-  <w:num w:numId="3">
-    <w:abstractNumId w:val="1"/>
+  <w:num w:numId="4">
+    <w:abstractNumId w:val="0"/>
   </w:num>
 </w:numbering>
 </file>

</xml_diff>

<commit_message>
新增AVL Tree 之操作 Alg
</commit_message>
<xml_diff>
--- a/Ch9-Advanced Tree/Ch9 Advanced Tree.docx
+++ b/Ch9-Advanced Tree/Ch9 Advanced Tree.docx
@@ -1210,11 +1210,6 @@
       </w:r>
     </w:p>
     <w:p>
-      <w:pPr>
-        <w:rPr>
-          <w:rFonts w:hint="eastAsia"/>
-        </w:rPr>
-      </w:pPr>
       <w:r>
         <w:rPr>
           <w:rFonts w:hint="eastAsia"/>
@@ -1295,11 +1290,6 @@
       </w:r>
     </w:p>
     <w:p>
-      <w:pPr>
-        <w:rPr>
-          <w:rFonts w:hint="eastAsia"/>
-        </w:rPr>
-      </w:pPr>
       <w:r>
         <w:rPr>
           <w:rFonts w:hint="eastAsia"/>
@@ -1409,14 +1399,14 @@
         <w:rPr>
           <w:rFonts w:hint="eastAsia"/>
         </w:rPr>
-        <w:t>視為新權值</w:t>
+        <w:t>視為新權</w:t>
       </w:r>
       <w:proofErr w:type="gramEnd"/>
       <w:r>
         <w:rPr>
           <w:rFonts w:hint="eastAsia"/>
         </w:rPr>
-        <w:t>，加入</w:t>
+        <w:t>值，加入</w:t>
       </w:r>
       <w:r>
         <w:rPr>
@@ -1439,9 +1429,6 @@
           <w:numId w:val="4"/>
         </w:numPr>
         <w:ind w:leftChars="0"/>
-        <w:rPr>
-          <w:rFonts w:hint="eastAsia"/>
-        </w:rPr>
       </w:pPr>
       <w:r>
         <w:t>Repeat 1~3</w:t>
@@ -1473,11 +1460,19 @@
         </w:rPr>
         <w:t>1)</w:t>
       </w:r>
-      <w:r>
-        <w:rPr>
-          <w:rFonts w:hint="eastAsia"/>
-        </w:rPr>
-        <w:t>個回合，此</w:t>
+      <w:proofErr w:type="gramStart"/>
+      <w:r>
+        <w:rPr>
+          <w:rFonts w:hint="eastAsia"/>
+        </w:rPr>
+        <w:t>個</w:t>
+      </w:r>
+      <w:proofErr w:type="gramEnd"/>
+      <w:r>
+        <w:rPr>
+          <w:rFonts w:hint="eastAsia"/>
+        </w:rPr>
+        <w:t>回合，此</w:t>
       </w:r>
       <w:r>
         <w:rPr>
@@ -1520,6 +1515,1351 @@
           <w:rFonts w:hint="eastAsia"/>
         </w:rPr>
         <w:t>min WEPL</w:t>
+      </w:r>
+    </w:p>
+    <w:p/>
+    <w:p>
+      <w:pPr>
+        <w:rPr>
+          <w:rFonts w:hint="eastAsia"/>
+        </w:rPr>
+      </w:pPr>
+      <w:r>
+        <w:rPr>
+          <w:rFonts w:hint="eastAsia"/>
+        </w:rPr>
+        <w:t>AVL Tree</w:t>
+      </w:r>
+    </w:p>
+    <w:p>
+      <w:pPr>
+        <w:rPr>
+          <w:rFonts w:hint="eastAsia"/>
+        </w:rPr>
+      </w:pPr>
+      <w:r>
+        <w:rPr>
+          <w:rFonts w:hint="eastAsia"/>
+        </w:rPr>
+        <w:t>是一棵</w:t>
+      </w:r>
+      <w:r>
+        <w:rPr>
+          <w:rFonts w:hint="eastAsia"/>
+        </w:rPr>
+        <w:t>Height Balanced BST</w:t>
+      </w:r>
+    </w:p>
+    <w:p>
+      <w:r>
+        <w:rPr>
+          <w:rFonts w:hint="eastAsia"/>
+        </w:rPr>
+        <w:t>若不為空，則滿足</w:t>
+      </w:r>
+      <w:r>
+        <w:rPr>
+          <w:rFonts w:hint="eastAsia"/>
+        </w:rPr>
+        <w:t>:</w:t>
+      </w:r>
+    </w:p>
+    <w:p>
+      <w:pPr>
+        <w:pStyle w:val="a3"/>
+        <w:numPr>
+          <w:ilvl w:val="0"/>
+          <w:numId w:val="5"/>
+        </w:numPr>
+        <w:ind w:leftChars="0"/>
+      </w:pPr>
+      <w:r>
+        <w:rPr>
+          <w:rFonts w:hint="eastAsia"/>
+        </w:rPr>
+        <w:t>|HL-HR| &lt;= 1</w:t>
+      </w:r>
+      <w:r>
+        <w:rPr>
+          <w:rFonts w:hint="eastAsia"/>
+        </w:rPr>
+        <w:t>，</w:t>
+      </w:r>
+      <w:r>
+        <w:rPr>
+          <w:rFonts w:hint="eastAsia"/>
+        </w:rPr>
+        <w:t>HL</w:t>
+      </w:r>
+      <w:r>
+        <w:rPr>
+          <w:rFonts w:hint="eastAsia"/>
+        </w:rPr>
+        <w:t>、</w:t>
+      </w:r>
+      <w:r>
+        <w:rPr>
+          <w:rFonts w:hint="eastAsia"/>
+        </w:rPr>
+        <w:t>HR</w:t>
+      </w:r>
+      <w:r>
+        <w:rPr>
+          <w:rFonts w:hint="eastAsia"/>
+        </w:rPr>
+        <w:t>為左、</w:t>
+      </w:r>
+      <w:proofErr w:type="gramStart"/>
+      <w:r>
+        <w:rPr>
+          <w:rFonts w:hint="eastAsia"/>
+        </w:rPr>
+        <w:t>右子樹</w:t>
+      </w:r>
+      <w:proofErr w:type="gramEnd"/>
+      <w:r>
+        <w:rPr>
+          <w:rFonts w:hint="eastAsia"/>
+        </w:rPr>
+        <w:t>的高度</w:t>
+      </w:r>
+    </w:p>
+    <w:p>
+      <w:pPr>
+        <w:pStyle w:val="a3"/>
+        <w:numPr>
+          <w:ilvl w:val="0"/>
+          <w:numId w:val="5"/>
+        </w:numPr>
+        <w:ind w:leftChars="0"/>
+      </w:pPr>
+      <w:r>
+        <w:rPr>
+          <w:rFonts w:hint="eastAsia"/>
+        </w:rPr>
+        <w:t>左、</w:t>
+      </w:r>
+      <w:proofErr w:type="gramStart"/>
+      <w:r>
+        <w:rPr>
+          <w:rFonts w:hint="eastAsia"/>
+        </w:rPr>
+        <w:t>右子樹</w:t>
+      </w:r>
+      <w:proofErr w:type="gramEnd"/>
+      <w:r>
+        <w:rPr>
+          <w:rFonts w:hint="eastAsia"/>
+        </w:rPr>
+        <w:t>也是</w:t>
+      </w:r>
+      <w:r>
+        <w:rPr>
+          <w:rFonts w:hint="eastAsia"/>
+        </w:rPr>
+        <w:t>AVL Tree</w:t>
+      </w:r>
+    </w:p>
+    <w:p>
+      <w:r>
+        <w:rPr>
+          <w:rFonts w:hint="eastAsia"/>
+        </w:rPr>
+        <w:t>Node</w:t>
+      </w:r>
+      <w:proofErr w:type="gramStart"/>
+      <w:r>
+        <w:t>’</w:t>
+      </w:r>
+      <w:proofErr w:type="gramEnd"/>
+      <w:r>
+        <w:t>s Balance Factor = Node</w:t>
+      </w:r>
+      <w:proofErr w:type="gramStart"/>
+      <w:r>
+        <w:t>’</w:t>
+      </w:r>
+      <w:proofErr w:type="gramEnd"/>
+      <w:r>
+        <w:t>s</w:t>
+      </w:r>
+      <w:proofErr w:type="gramStart"/>
+      <w:r>
+        <w:rPr>
+          <w:rFonts w:hint="eastAsia"/>
+        </w:rPr>
+        <w:t>左子樹</w:t>
+      </w:r>
+      <w:proofErr w:type="gramEnd"/>
+      <w:r>
+        <w:rPr>
+          <w:rFonts w:hint="eastAsia"/>
+        </w:rPr>
+        <w:t>高</w:t>
+      </w:r>
+      <w:r>
+        <w:rPr>
+          <w:rFonts w:hint="eastAsia"/>
+        </w:rPr>
+        <w:t xml:space="preserve"> </w:t>
+      </w:r>
+      <w:proofErr w:type="gramStart"/>
+      <w:r>
+        <w:t>–</w:t>
+      </w:r>
+      <w:proofErr w:type="gramEnd"/>
+      <w:r>
+        <w:rPr>
+          <w:rFonts w:hint="eastAsia"/>
+        </w:rPr>
+        <w:t xml:space="preserve"> Node</w:t>
+      </w:r>
+      <w:proofErr w:type="gramStart"/>
+      <w:r>
+        <w:t>’</w:t>
+      </w:r>
+      <w:proofErr w:type="gramEnd"/>
+      <w:r>
+        <w:rPr>
+          <w:rFonts w:hint="eastAsia"/>
+        </w:rPr>
+        <w:t>s</w:t>
+      </w:r>
+      <w:proofErr w:type="gramStart"/>
+      <w:r>
+        <w:rPr>
+          <w:rFonts w:hint="eastAsia"/>
+        </w:rPr>
+        <w:t>右子樹</w:t>
+      </w:r>
+      <w:proofErr w:type="gramEnd"/>
+      <w:r>
+        <w:rPr>
+          <w:rFonts w:hint="eastAsia"/>
+        </w:rPr>
+        <w:t>高</w:t>
+      </w:r>
+    </w:p>
+    <w:p>
+      <w:r>
+        <w:rPr>
+          <w:rFonts w:hint="eastAsia"/>
+        </w:rPr>
+        <w:t xml:space="preserve">=&gt; </w:t>
+      </w:r>
+      <w:r>
+        <w:rPr>
+          <w:rFonts w:hint="eastAsia"/>
+        </w:rPr>
+        <w:t>只有三種可能</w:t>
+      </w:r>
+      <w:r>
+        <w:rPr>
+          <w:rFonts w:hint="eastAsia"/>
+        </w:rPr>
+        <w:t xml:space="preserve"> -1</w:t>
+      </w:r>
+      <w:r>
+        <w:rPr>
+          <w:rFonts w:hint="eastAsia"/>
+        </w:rPr>
+        <w:t>、</w:t>
+      </w:r>
+      <w:r>
+        <w:rPr>
+          <w:rFonts w:hint="eastAsia"/>
+        </w:rPr>
+        <w:t>0</w:t>
+      </w:r>
+      <w:r>
+        <w:rPr>
+          <w:rFonts w:hint="eastAsia"/>
+        </w:rPr>
+        <w:t>、</w:t>
+      </w:r>
+      <w:r>
+        <w:rPr>
+          <w:rFonts w:hint="eastAsia"/>
+        </w:rPr>
+        <w:t>1</w:t>
+      </w:r>
+    </w:p>
+    <w:p/>
+    <w:p>
+      <w:pPr>
+        <w:rPr>
+          <w:rFonts w:hint="eastAsia"/>
+        </w:rPr>
+      </w:pPr>
+      <w:r>
+        <w:t>AVL</w:t>
+      </w:r>
+      <w:r>
+        <w:rPr>
+          <w:rFonts w:hint="eastAsia"/>
+        </w:rPr>
+        <w:t>不平衡之</w:t>
+      </w:r>
+      <w:r>
+        <w:rPr>
+          <w:rFonts w:hint="eastAsia"/>
+        </w:rPr>
+        <w:t>cases:</w:t>
+      </w:r>
+    </w:p>
+    <w:p>
+      <w:r>
+        <w:rPr>
+          <w:rFonts w:hint="eastAsia"/>
+        </w:rPr>
+        <w:t>4</w:t>
+      </w:r>
+      <w:r>
+        <w:rPr>
+          <w:rFonts w:hint="eastAsia"/>
+        </w:rPr>
+        <w:t>種</w:t>
+      </w:r>
+      <w:r>
+        <w:rPr>
+          <w:rFonts w:hint="eastAsia"/>
+        </w:rPr>
+        <w:t>:LL</w:t>
+      </w:r>
+      <w:r>
+        <w:rPr>
+          <w:rFonts w:hint="eastAsia"/>
+        </w:rPr>
+        <w:t>、</w:t>
+      </w:r>
+      <w:r>
+        <w:rPr>
+          <w:rFonts w:hint="eastAsia"/>
+        </w:rPr>
+        <w:t>LR</w:t>
+      </w:r>
+      <w:r>
+        <w:rPr>
+          <w:rFonts w:hint="eastAsia"/>
+        </w:rPr>
+        <w:t>、</w:t>
+      </w:r>
+      <w:r>
+        <w:rPr>
+          <w:rFonts w:hint="eastAsia"/>
+        </w:rPr>
+        <w:t>RL</w:t>
+      </w:r>
+      <w:r>
+        <w:rPr>
+          <w:rFonts w:hint="eastAsia"/>
+        </w:rPr>
+        <w:t>、</w:t>
+      </w:r>
+      <w:r>
+        <w:rPr>
+          <w:rFonts w:hint="eastAsia"/>
+        </w:rPr>
+        <w:t>RR</w:t>
+      </w:r>
+    </w:p>
+    <w:p>
+      <w:r>
+        <w:rPr>
+          <w:rFonts w:hint="eastAsia"/>
+        </w:rPr>
+        <w:t>如何判斷</w:t>
+      </w:r>
+      <w:r>
+        <w:rPr>
+          <w:rFonts w:hint="eastAsia"/>
+        </w:rPr>
+        <w:t>:</w:t>
+      </w:r>
+      <w:proofErr w:type="gramStart"/>
+      <w:r>
+        <w:rPr>
+          <w:rFonts w:hint="eastAsia"/>
+        </w:rPr>
+        <w:t>新點置</w:t>
+      </w:r>
+      <w:proofErr w:type="gramEnd"/>
+      <w:r>
+        <w:rPr>
+          <w:rFonts w:hint="eastAsia"/>
+        </w:rPr>
+        <w:t>入後，若有某個離它最近的</w:t>
+      </w:r>
+      <w:r>
+        <w:rPr>
+          <w:rFonts w:hint="eastAsia"/>
+        </w:rPr>
+        <w:t>Node</w:t>
+      </w:r>
+      <w:r>
+        <w:rPr>
+          <w:rFonts w:hint="eastAsia"/>
+        </w:rPr>
+        <w:t>變成不平衡，則看</w:t>
+      </w:r>
+      <w:proofErr w:type="gramStart"/>
+      <w:r>
+        <w:rPr>
+          <w:rFonts w:hint="eastAsia"/>
+        </w:rPr>
+        <w:t>此新點在此</w:t>
+      </w:r>
+      <w:proofErr w:type="gramEnd"/>
+      <w:r>
+        <w:rPr>
+          <w:rFonts w:hint="eastAsia"/>
+        </w:rPr>
+        <w:t>不平衡點的</w:t>
+      </w:r>
+      <w:proofErr w:type="gramStart"/>
+      <w:r>
+        <w:rPr>
+          <w:rFonts w:hint="eastAsia"/>
+        </w:rPr>
+        <w:t>甚麼子樹方向</w:t>
+      </w:r>
+      <w:proofErr w:type="gramEnd"/>
+      <w:r>
+        <w:rPr>
+          <w:rFonts w:hint="eastAsia"/>
+        </w:rPr>
+        <w:t>，只須看兩層，分出</w:t>
+      </w:r>
+      <w:r>
+        <w:rPr>
+          <w:rFonts w:hint="eastAsia"/>
+        </w:rPr>
+        <w:t>LL</w:t>
+      </w:r>
+      <w:r>
+        <w:rPr>
+          <w:rFonts w:hint="eastAsia"/>
+        </w:rPr>
+        <w:t>、</w:t>
+      </w:r>
+      <w:r>
+        <w:rPr>
+          <w:rFonts w:hint="eastAsia"/>
+        </w:rPr>
+        <w:t>LR</w:t>
+      </w:r>
+      <w:r>
+        <w:rPr>
+          <w:rFonts w:hint="eastAsia"/>
+        </w:rPr>
+        <w:t>、</w:t>
+      </w:r>
+      <w:r>
+        <w:rPr>
+          <w:rFonts w:hint="eastAsia"/>
+        </w:rPr>
+        <w:t>RL</w:t>
+      </w:r>
+      <w:r>
+        <w:rPr>
+          <w:rFonts w:hint="eastAsia"/>
+        </w:rPr>
+        <w:t>、</w:t>
+      </w:r>
+      <w:r>
+        <w:rPr>
+          <w:rFonts w:hint="eastAsia"/>
+        </w:rPr>
+        <w:t>RR</w:t>
+      </w:r>
+    </w:p>
+    <w:p>
+      <w:r>
+        <w:rPr>
+          <w:rFonts w:hint="eastAsia"/>
+        </w:rPr>
+        <w:t>調整原則</w:t>
+      </w:r>
+      <w:r>
+        <w:rPr>
+          <w:rFonts w:hint="eastAsia"/>
+        </w:rPr>
+        <w:t>:</w:t>
+      </w:r>
+    </w:p>
+    <w:p>
+      <w:pPr>
+        <w:pStyle w:val="a3"/>
+        <w:numPr>
+          <w:ilvl w:val="0"/>
+          <w:numId w:val="6"/>
+        </w:numPr>
+        <w:ind w:leftChars="0"/>
+      </w:pPr>
+      <w:proofErr w:type="gramStart"/>
+      <w:r>
+        <w:rPr>
+          <w:rFonts w:hint="eastAsia"/>
+        </w:rPr>
+        <w:t>中間鍵</w:t>
+      </w:r>
+      <w:proofErr w:type="gramEnd"/>
+      <w:r>
+        <w:rPr>
+          <w:rFonts w:hint="eastAsia"/>
+        </w:rPr>
+        <w:t>值往上拉，小</w:t>
+      </w:r>
+      <w:proofErr w:type="gramStart"/>
+      <w:r>
+        <w:rPr>
+          <w:rFonts w:hint="eastAsia"/>
+        </w:rPr>
+        <w:t>的放左</w:t>
+      </w:r>
+      <w:proofErr w:type="gramEnd"/>
+      <w:r>
+        <w:rPr>
+          <w:rFonts w:hint="eastAsia"/>
+        </w:rPr>
+        <w:t>，大</w:t>
+      </w:r>
+      <w:proofErr w:type="gramStart"/>
+      <w:r>
+        <w:rPr>
+          <w:rFonts w:hint="eastAsia"/>
+        </w:rPr>
+        <w:t>的放右</w:t>
+      </w:r>
+      <w:proofErr w:type="gramEnd"/>
+      <w:r>
+        <w:rPr>
+          <w:rFonts w:hint="eastAsia"/>
+        </w:rPr>
+        <w:t>，此三</w:t>
+      </w:r>
+      <w:proofErr w:type="gramStart"/>
+      <w:r>
+        <w:rPr>
+          <w:rFonts w:hint="eastAsia"/>
+        </w:rPr>
+        <w:t>個</w:t>
+      </w:r>
+      <w:proofErr w:type="gramEnd"/>
+      <w:r>
+        <w:rPr>
+          <w:rFonts w:hint="eastAsia"/>
+        </w:rPr>
+        <w:t>Node</w:t>
+      </w:r>
+      <w:r>
+        <w:rPr>
+          <w:rFonts w:hint="eastAsia"/>
+        </w:rPr>
+        <w:t>是標示</w:t>
+      </w:r>
+      <w:r>
+        <w:rPr>
+          <w:rFonts w:hint="eastAsia"/>
+        </w:rPr>
+        <w:t>LL</w:t>
+      </w:r>
+      <w:r>
+        <w:rPr>
+          <w:rFonts w:hint="eastAsia"/>
+        </w:rPr>
+        <w:t>、</w:t>
+      </w:r>
+      <w:r>
+        <w:rPr>
+          <w:rFonts w:hint="eastAsia"/>
+        </w:rPr>
+        <w:t>LR</w:t>
+      </w:r>
+      <w:r>
+        <w:rPr>
+          <w:rFonts w:hint="eastAsia"/>
+        </w:rPr>
+        <w:t>、</w:t>
+      </w:r>
+      <w:r>
+        <w:rPr>
+          <w:rFonts w:hint="eastAsia"/>
+        </w:rPr>
+        <w:t>RL</w:t>
+      </w:r>
+      <w:r>
+        <w:rPr>
+          <w:rFonts w:hint="eastAsia"/>
+        </w:rPr>
+        <w:t>、</w:t>
+      </w:r>
+      <w:r>
+        <w:rPr>
+          <w:rFonts w:hint="eastAsia"/>
+        </w:rPr>
+        <w:t>RR</w:t>
+      </w:r>
+      <w:r>
+        <w:rPr>
+          <w:rFonts w:hint="eastAsia"/>
+        </w:rPr>
+        <w:t>兩條線所連結的三個</w:t>
+      </w:r>
+      <w:r>
+        <w:rPr>
+          <w:rFonts w:hint="eastAsia"/>
+        </w:rPr>
+        <w:t>Node</w:t>
+      </w:r>
+    </w:p>
+    <w:p>
+      <w:pPr>
+        <w:pStyle w:val="a3"/>
+        <w:numPr>
+          <w:ilvl w:val="0"/>
+          <w:numId w:val="6"/>
+        </w:numPr>
+        <w:ind w:leftChars="0"/>
+      </w:pPr>
+      <w:r>
+        <w:rPr>
+          <w:rFonts w:hint="eastAsia"/>
+        </w:rPr>
+        <w:t>孤兒</w:t>
+      </w:r>
+      <w:r>
+        <w:rPr>
+          <w:rFonts w:hint="eastAsia"/>
+        </w:rPr>
+        <w:t xml:space="preserve">Node or </w:t>
+      </w:r>
+      <w:proofErr w:type="gramStart"/>
+      <w:r>
+        <w:rPr>
+          <w:rFonts w:hint="eastAsia"/>
+        </w:rPr>
+        <w:t>子樹依</w:t>
+      </w:r>
+      <w:proofErr w:type="gramEnd"/>
+      <w:r>
+        <w:rPr>
+          <w:rFonts w:hint="eastAsia"/>
+        </w:rPr>
+        <w:t>BST</w:t>
+      </w:r>
+      <w:r>
+        <w:rPr>
+          <w:rFonts w:hint="eastAsia"/>
+        </w:rPr>
+        <w:t>性質</w:t>
+      </w:r>
+      <w:proofErr w:type="gramStart"/>
+      <w:r>
+        <w:rPr>
+          <w:rFonts w:hint="eastAsia"/>
+        </w:rPr>
+        <w:t>即可置</w:t>
+      </w:r>
+      <w:proofErr w:type="gramEnd"/>
+      <w:r>
+        <w:rPr>
+          <w:rFonts w:hint="eastAsia"/>
+        </w:rPr>
+        <w:t>入正確位置</w:t>
+      </w:r>
+    </w:p>
+    <w:p/>
+    <w:p>
+      <w:pPr>
+        <w:rPr>
+          <w:rFonts w:hint="eastAsia"/>
+        </w:rPr>
+      </w:pPr>
+      <w:r>
+        <w:rPr>
+          <w:rFonts w:hint="eastAsia"/>
+        </w:rPr>
+        <w:t>DS</w:t>
+      </w:r>
+      <w:r>
+        <w:rPr>
+          <w:rFonts w:hint="eastAsia"/>
+        </w:rPr>
+        <w:t>版本</w:t>
+      </w:r>
+      <w:r>
+        <w:rPr>
+          <w:rFonts w:hint="eastAsia"/>
+        </w:rPr>
+        <w:t xml:space="preserve"> =&gt; </w:t>
+      </w:r>
+      <w:r>
+        <w:rPr>
+          <w:rFonts w:hint="eastAsia"/>
+        </w:rPr>
+        <w:t>LL</w:t>
+      </w:r>
+      <w:r>
+        <w:rPr>
+          <w:rFonts w:hint="eastAsia"/>
+        </w:rPr>
+        <w:t>、</w:t>
+      </w:r>
+      <w:r>
+        <w:rPr>
+          <w:rFonts w:hint="eastAsia"/>
+        </w:rPr>
+        <w:t>LR</w:t>
+      </w:r>
+      <w:r>
+        <w:rPr>
+          <w:rFonts w:hint="eastAsia"/>
+        </w:rPr>
+        <w:t>、</w:t>
+      </w:r>
+      <w:r>
+        <w:rPr>
+          <w:rFonts w:hint="eastAsia"/>
+        </w:rPr>
+        <w:t>RL</w:t>
+      </w:r>
+      <w:r>
+        <w:rPr>
+          <w:rFonts w:hint="eastAsia"/>
+        </w:rPr>
+        <w:t>、</w:t>
+      </w:r>
+      <w:r>
+        <w:rPr>
+          <w:rFonts w:hint="eastAsia"/>
+        </w:rPr>
+        <w:t>RR</w:t>
+      </w:r>
+      <w:r>
+        <w:t xml:space="preserve"> </w:t>
+      </w:r>
+      <w:r>
+        <w:rPr>
+          <w:rFonts w:hint="eastAsia"/>
+        </w:rPr>
+        <w:t>各視為一種</w:t>
+      </w:r>
+      <w:r>
+        <w:rPr>
+          <w:rFonts w:hint="eastAsia"/>
+        </w:rPr>
+        <w:t>Rotation</w:t>
+      </w:r>
+    </w:p>
+    <w:p>
+      <w:pPr>
+        <w:rPr>
+          <w:rFonts w:hint="eastAsia"/>
+        </w:rPr>
+      </w:pPr>
+      <w:proofErr w:type="spellStart"/>
+      <w:r>
+        <w:t>Alg</w:t>
+      </w:r>
+      <w:proofErr w:type="spellEnd"/>
+      <w:r>
+        <w:rPr>
+          <w:rFonts w:hint="eastAsia"/>
+        </w:rPr>
+        <w:t>版本</w:t>
+      </w:r>
+      <w:r>
+        <w:rPr>
+          <w:rFonts w:hint="eastAsia"/>
+        </w:rPr>
+        <w:t xml:space="preserve"> =&gt; LL</w:t>
+      </w:r>
+      <w:r>
+        <w:rPr>
+          <w:rFonts w:hint="eastAsia"/>
+        </w:rPr>
+        <w:t>、</w:t>
+      </w:r>
+      <w:r>
+        <w:rPr>
+          <w:rFonts w:hint="eastAsia"/>
+        </w:rPr>
+        <w:t xml:space="preserve">RR = </w:t>
+      </w:r>
+      <w:r>
+        <w:rPr>
+          <w:rFonts w:hint="eastAsia"/>
+        </w:rPr>
+        <w:t>視為各一種</w:t>
+      </w:r>
+      <w:r>
+        <w:rPr>
+          <w:rFonts w:hint="eastAsia"/>
+        </w:rPr>
+        <w:t xml:space="preserve">Rotation </w:t>
+      </w:r>
+      <w:r>
+        <w:t xml:space="preserve"> </w:t>
+      </w:r>
+      <w:r>
+        <w:rPr>
+          <w:rFonts w:hint="eastAsia"/>
+        </w:rPr>
+        <w:t>LR</w:t>
+      </w:r>
+      <w:r>
+        <w:rPr>
+          <w:rFonts w:hint="eastAsia"/>
+        </w:rPr>
+        <w:t>、</w:t>
+      </w:r>
+      <w:r>
+        <w:rPr>
+          <w:rFonts w:hint="eastAsia"/>
+        </w:rPr>
+        <w:t>RL</w:t>
+      </w:r>
+      <w:r>
+        <w:t xml:space="preserve"> = </w:t>
+      </w:r>
+      <w:r>
+        <w:rPr>
+          <w:rFonts w:hint="eastAsia"/>
+        </w:rPr>
+        <w:t>視為各兩種</w:t>
+      </w:r>
+      <w:r>
+        <w:rPr>
+          <w:rFonts w:hint="eastAsia"/>
+        </w:rPr>
+        <w:t>Rotation</w:t>
+      </w:r>
+    </w:p>
+    <w:p/>
+    <w:p>
+      <w:r>
+        <w:rPr>
+          <w:rFonts w:hint="eastAsia"/>
+        </w:rPr>
+        <w:t>AVL Tree:</w:t>
+      </w:r>
+      <w:r>
+        <w:t xml:space="preserve"> </w:t>
+      </w:r>
+      <w:r>
+        <w:rPr>
+          <w:rFonts w:hint="eastAsia"/>
+        </w:rPr>
+        <w:t xml:space="preserve">Insert X </w:t>
+      </w:r>
+      <w:r>
+        <w:rPr>
+          <w:rFonts w:hint="eastAsia"/>
+        </w:rPr>
+        <w:t>時，頂多發</w:t>
+      </w:r>
+      <w:r>
+        <w:rPr>
+          <w:rFonts w:hint="eastAsia"/>
+        </w:rPr>
+        <w:t>生</w:t>
+      </w:r>
+      <w:r>
+        <w:rPr>
+          <w:rFonts w:hint="eastAsia"/>
+        </w:rPr>
+        <w:t>一種</w:t>
+      </w:r>
+      <w:r>
+        <w:rPr>
+          <w:rFonts w:hint="eastAsia"/>
+        </w:rPr>
+        <w:t>rotat</w:t>
+      </w:r>
+      <w:r>
+        <w:rPr>
+          <w:rFonts w:hint="eastAsia"/>
+        </w:rPr>
+        <w:t>ion(DS</w:t>
+      </w:r>
+      <w:r>
+        <w:rPr>
+          <w:rFonts w:hint="eastAsia"/>
+        </w:rPr>
+        <w:t>版本</w:t>
+      </w:r>
+      <w:r>
+        <w:rPr>
+          <w:rFonts w:hint="eastAsia"/>
+        </w:rPr>
+        <w:t>)</w:t>
+      </w:r>
+      <w:r>
+        <w:rPr>
+          <w:rFonts w:hint="eastAsia"/>
+        </w:rPr>
+        <w:t>、兩種</w:t>
+      </w:r>
+      <w:r>
+        <w:rPr>
+          <w:rFonts w:hint="eastAsia"/>
+        </w:rPr>
+        <w:t>rota</w:t>
+      </w:r>
+      <w:r>
+        <w:t>t</w:t>
+      </w:r>
+      <w:r>
+        <w:rPr>
+          <w:rFonts w:hint="eastAsia"/>
+        </w:rPr>
+        <w:t>ion(</w:t>
+      </w:r>
+      <w:proofErr w:type="spellStart"/>
+      <w:r>
+        <w:rPr>
+          <w:rFonts w:hint="eastAsia"/>
+        </w:rPr>
+        <w:t>Alg</w:t>
+      </w:r>
+      <w:proofErr w:type="spellEnd"/>
+      <w:r>
+        <w:rPr>
+          <w:rFonts w:hint="eastAsia"/>
+        </w:rPr>
+        <w:t>版本</w:t>
+      </w:r>
+      <w:r>
+        <w:rPr>
+          <w:rFonts w:hint="eastAsia"/>
+        </w:rPr>
+        <w:t>)</w:t>
+      </w:r>
+    </w:p>
+    <w:p>
+      <w:r>
+        <w:rPr>
+          <w:rFonts w:hint="eastAsia"/>
+        </w:rPr>
+        <w:t>LL</w:t>
+      </w:r>
+      <w:r>
+        <w:rPr>
+          <w:rFonts w:hint="eastAsia"/>
+        </w:rPr>
+        <w:t>、</w:t>
+      </w:r>
+      <w:r>
+        <w:rPr>
+          <w:rFonts w:hint="eastAsia"/>
+        </w:rPr>
+        <w:t xml:space="preserve">RR =&gt; </w:t>
+      </w:r>
+      <w:r>
+        <w:t>2</w:t>
+      </w:r>
+      <w:r>
+        <w:rPr>
+          <w:rFonts w:hint="eastAsia"/>
+        </w:rPr>
+        <w:t>個</w:t>
+      </w:r>
+      <w:r>
+        <w:rPr>
+          <w:rFonts w:hint="eastAsia"/>
+        </w:rPr>
+        <w:t>pointers changed</w:t>
+      </w:r>
+    </w:p>
+    <w:p>
+      <w:r>
+        <w:t>LR</w:t>
+      </w:r>
+      <w:r>
+        <w:rPr>
+          <w:rFonts w:hint="eastAsia"/>
+        </w:rPr>
+        <w:t>、</w:t>
+      </w:r>
+      <w:r>
+        <w:rPr>
+          <w:rFonts w:hint="eastAsia"/>
+        </w:rPr>
+        <w:t>RL =&gt; 4</w:t>
+      </w:r>
+      <w:r>
+        <w:rPr>
+          <w:rFonts w:hint="eastAsia"/>
+        </w:rPr>
+        <w:t>個</w:t>
+      </w:r>
+      <w:r>
+        <w:rPr>
+          <w:rFonts w:hint="eastAsia"/>
+        </w:rPr>
+        <w:t>pointers changed</w:t>
+      </w:r>
+    </w:p>
+    <w:p/>
+    <w:p>
+      <w:pPr>
+        <w:pStyle w:val="a3"/>
+        <w:numPr>
+          <w:ilvl w:val="0"/>
+          <w:numId w:val="7"/>
+        </w:numPr>
+        <w:ind w:leftChars="0"/>
+        <w:rPr>
+          <w:rFonts w:hint="eastAsia"/>
+        </w:rPr>
+      </w:pPr>
+      <w:r>
+        <w:rPr>
+          <w:rFonts w:hint="eastAsia"/>
+        </w:rPr>
+        <w:t>B.T</w:t>
+      </w:r>
+      <w:r>
+        <w:rPr>
+          <w:rFonts w:hint="eastAsia"/>
+        </w:rPr>
+        <w:t>若</w:t>
+      </w:r>
+      <w:r>
+        <w:rPr>
+          <w:rFonts w:hint="eastAsia"/>
+        </w:rPr>
+        <w:t>Root</w:t>
+      </w:r>
+      <w:r>
+        <w:rPr>
+          <w:rFonts w:hint="eastAsia"/>
+        </w:rPr>
+        <w:t>之左、</w:t>
+      </w:r>
+      <w:proofErr w:type="gramStart"/>
+      <w:r>
+        <w:rPr>
+          <w:rFonts w:hint="eastAsia"/>
+        </w:rPr>
+        <w:t>右子樹皆</w:t>
+      </w:r>
+      <w:proofErr w:type="gramEnd"/>
+      <w:r>
+        <w:rPr>
+          <w:rFonts w:hint="eastAsia"/>
+        </w:rPr>
+        <w:t>為</w:t>
+      </w:r>
+      <w:r>
+        <w:rPr>
+          <w:rFonts w:hint="eastAsia"/>
+        </w:rPr>
+        <w:t>AVL Tree</w:t>
+      </w:r>
+      <w:r>
+        <w:rPr>
+          <w:rFonts w:hint="eastAsia"/>
+        </w:rPr>
+        <w:t>，則整棵</w:t>
+      </w:r>
+      <w:r>
+        <w:rPr>
+          <w:rFonts w:hint="eastAsia"/>
+        </w:rPr>
+        <w:t>B.T</w:t>
+      </w:r>
+      <w:r>
+        <w:rPr>
+          <w:rFonts w:hint="eastAsia"/>
+        </w:rPr>
+        <w:t>也是</w:t>
+      </w:r>
+      <w:r>
+        <w:rPr>
+          <w:rFonts w:hint="eastAsia"/>
+        </w:rPr>
+        <w:t>AVL Tree =&gt; False</w:t>
+      </w:r>
+    </w:p>
+    <w:p>
+      <w:pPr>
+        <w:pStyle w:val="a3"/>
+        <w:numPr>
+          <w:ilvl w:val="0"/>
+          <w:numId w:val="7"/>
+        </w:numPr>
+        <w:ind w:leftChars="0"/>
+      </w:pPr>
+      <w:r>
+        <w:rPr>
+          <w:rFonts w:hint="eastAsia"/>
+        </w:rPr>
+        <w:t>在</w:t>
+      </w:r>
+      <w:r>
+        <w:rPr>
+          <w:rFonts w:hint="eastAsia"/>
+        </w:rPr>
+        <w:t>AVL Tree</w:t>
+      </w:r>
+      <w:r>
+        <w:rPr>
+          <w:rFonts w:hint="eastAsia"/>
+        </w:rPr>
+        <w:t>中，任何</w:t>
+      </w:r>
+      <w:r>
+        <w:rPr>
+          <w:rFonts w:hint="eastAsia"/>
+        </w:rPr>
+        <w:t>Node</w:t>
+      </w:r>
+      <w:r>
+        <w:rPr>
+          <w:rFonts w:hint="eastAsia"/>
+        </w:rPr>
+        <w:t>之左、</w:t>
+      </w:r>
+      <w:proofErr w:type="gramStart"/>
+      <w:r>
+        <w:rPr>
+          <w:rFonts w:hint="eastAsia"/>
+        </w:rPr>
+        <w:t>右子樹必</w:t>
+      </w:r>
+      <w:proofErr w:type="gramEnd"/>
+      <w:r>
+        <w:rPr>
+          <w:rFonts w:hint="eastAsia"/>
+        </w:rPr>
+        <w:t>為</w:t>
+      </w:r>
+      <w:r>
+        <w:rPr>
+          <w:rFonts w:hint="eastAsia"/>
+        </w:rPr>
+        <w:t>AVL Tree</w:t>
+      </w:r>
+      <w:r>
+        <w:t xml:space="preserve"> =&gt; True</w:t>
+      </w:r>
+    </w:p>
+    <w:p>
+      <w:pPr>
+        <w:pStyle w:val="a3"/>
+        <w:numPr>
+          <w:ilvl w:val="0"/>
+          <w:numId w:val="7"/>
+        </w:numPr>
+        <w:ind w:leftChars="0"/>
+      </w:pPr>
+      <w:r>
+        <w:t>AVL Tree</w:t>
+      </w:r>
+      <w:r>
+        <w:rPr>
+          <w:rFonts w:hint="eastAsia"/>
+        </w:rPr>
+        <w:t>中，任何</w:t>
+      </w:r>
+      <w:r>
+        <w:rPr>
+          <w:rFonts w:hint="eastAsia"/>
+        </w:rPr>
+        <w:t>L</w:t>
+      </w:r>
+      <w:r>
+        <w:t>eaf</w:t>
+      </w:r>
+      <w:r>
+        <w:rPr>
+          <w:rFonts w:hint="eastAsia"/>
+        </w:rPr>
+        <w:t>之間的</w:t>
+      </w:r>
+      <w:r>
+        <w:rPr>
+          <w:rFonts w:hint="eastAsia"/>
+        </w:rPr>
+        <w:t>Level</w:t>
+      </w:r>
+      <w:proofErr w:type="gramStart"/>
+      <w:r>
+        <w:rPr>
+          <w:rFonts w:hint="eastAsia"/>
+        </w:rPr>
+        <w:t>值差必</w:t>
+      </w:r>
+      <w:proofErr w:type="gramEnd"/>
+      <w:r>
+        <w:rPr>
+          <w:rFonts w:hint="eastAsia"/>
+        </w:rPr>
+        <w:t>&lt;=1 =&gt; False</w:t>
+      </w:r>
+    </w:p>
+    <w:p>
+      <w:pPr>
+        <w:pStyle w:val="a3"/>
+        <w:numPr>
+          <w:ilvl w:val="0"/>
+          <w:numId w:val="7"/>
+        </w:numPr>
+        <w:ind w:leftChars="0"/>
+        <w:rPr>
+          <w:rFonts w:hint="eastAsia"/>
+        </w:rPr>
+      </w:pPr>
+      <w:r>
+        <w:rPr>
+          <w:rFonts w:hint="eastAsia"/>
+        </w:rPr>
+        <w:lastRenderedPageBreak/>
+        <w:t>對</w:t>
+      </w:r>
+      <w:r>
+        <w:rPr>
+          <w:rFonts w:hint="eastAsia"/>
+        </w:rPr>
+        <w:t>AVL Tree</w:t>
+      </w:r>
+      <w:r>
+        <w:rPr>
+          <w:rFonts w:hint="eastAsia"/>
+        </w:rPr>
+        <w:t>使用</w:t>
+      </w:r>
+      <w:proofErr w:type="spellStart"/>
+      <w:r>
+        <w:rPr>
+          <w:rFonts w:hint="eastAsia"/>
+        </w:rPr>
+        <w:t>Inorder</w:t>
+      </w:r>
+      <w:proofErr w:type="spellEnd"/>
+      <w:r>
+        <w:rPr>
+          <w:rFonts w:hint="eastAsia"/>
+        </w:rPr>
+        <w:t xml:space="preserve"> Traversal</w:t>
+      </w:r>
+      <w:r>
+        <w:rPr>
+          <w:rFonts w:hint="eastAsia"/>
+        </w:rPr>
+        <w:t>可得小</w:t>
+      </w:r>
+      <w:r>
+        <w:rPr>
+          <w:rFonts w:hint="eastAsia"/>
+        </w:rPr>
+        <w:t>-&gt;</w:t>
+      </w:r>
+      <w:r>
+        <w:rPr>
+          <w:rFonts w:hint="eastAsia"/>
+        </w:rPr>
+        <w:t>大</w:t>
+      </w:r>
+      <w:r>
+        <w:rPr>
+          <w:rFonts w:hint="eastAsia"/>
+        </w:rPr>
+        <w:t xml:space="preserve"> </w:t>
+      </w:r>
+      <w:r>
+        <w:rPr>
+          <w:rFonts w:hint="eastAsia"/>
+        </w:rPr>
+        <w:t>排序</w:t>
+      </w:r>
+      <w:r>
+        <w:rPr>
+          <w:rFonts w:hint="eastAsia"/>
+        </w:rPr>
+        <w:t xml:space="preserve"> =&gt; True</w:t>
+      </w:r>
+    </w:p>
+    <w:p/>
+    <w:p>
+      <w:pPr>
+        <w:rPr>
+          <w:rFonts w:hint="eastAsia"/>
+        </w:rPr>
+      </w:pPr>
+      <w:r>
+        <w:rPr>
+          <w:rFonts w:hint="eastAsia"/>
+        </w:rPr>
+        <w:t>定理</w:t>
+      </w:r>
+      <w:r>
+        <w:rPr>
+          <w:rFonts w:hint="eastAsia"/>
+        </w:rPr>
+        <w:t>:</w:t>
+      </w:r>
+      <w:r>
+        <w:rPr>
+          <w:rFonts w:hint="eastAsia"/>
+        </w:rPr>
+        <w:t>形成高度</w:t>
+      </w:r>
+      <w:r>
+        <w:rPr>
+          <w:rFonts w:hint="eastAsia"/>
+        </w:rPr>
+        <w:t>H</w:t>
+      </w:r>
+      <w:r>
+        <w:rPr>
+          <w:rFonts w:hint="eastAsia"/>
+        </w:rPr>
+        <w:t>之</w:t>
+      </w:r>
+      <w:r>
+        <w:rPr>
+          <w:rFonts w:hint="eastAsia"/>
+        </w:rPr>
+        <w:t>AVL Tree</w:t>
+      </w:r>
+      <w:r>
+        <w:rPr>
+          <w:rFonts w:hint="eastAsia"/>
+        </w:rPr>
+        <w:t>，所需之</w:t>
+      </w:r>
+      <w:r>
+        <w:rPr>
+          <w:rFonts w:hint="eastAsia"/>
+        </w:rPr>
+        <w:t>Node</w:t>
+      </w:r>
+      <w:r>
+        <w:rPr>
+          <w:rFonts w:hint="eastAsia"/>
+        </w:rPr>
+        <w:t>樹</w:t>
+      </w:r>
+      <w:r>
+        <w:rPr>
+          <w:rFonts w:hint="eastAsia"/>
+        </w:rPr>
+        <w:t xml:space="preserve"> = F(H+2)-1 (F=&gt;</w:t>
+      </w:r>
+      <w:r>
+        <w:rPr>
+          <w:rFonts w:hint="eastAsia"/>
+        </w:rPr>
+        <w:t>費氏數</w:t>
+      </w:r>
+      <w:r>
+        <w:rPr>
+          <w:rFonts w:hint="eastAsia"/>
+        </w:rPr>
+        <w:t>)</w:t>
       </w:r>
       <w:bookmarkStart w:id="0" w:name="_GoBack"/>
       <w:bookmarkEnd w:id="0"/>
@@ -1537,6 +2877,273 @@
 <file path=word/numbering.xml><?xml version="1.0" encoding="utf-8"?>
 <w:numbering xmlns:wpc="http://schemas.microsoft.com/office/word/2010/wordprocessingCanvas" xmlns:cx="http://schemas.microsoft.com/office/drawing/2014/chartex" xmlns:cx1="http://schemas.microsoft.com/office/drawing/2015/9/8/chartex" xmlns:cx2="http://schemas.microsoft.com/office/drawing/2015/10/21/chartex" xmlns:cx3="http://schemas.microsoft.com/office/drawing/2016/5/9/chartex" xmlns:cx4="http://schemas.microsoft.com/office/drawing/2016/5/10/chartex" xmlns:cx5="http://schemas.microsoft.com/office/drawing/2016/5/11/chartex" xmlns:cx6="http://schemas.microsoft.com/office/drawing/2016/5/12/chartex" xmlns:cx7="http://schemas.microsoft.com/office/drawing/2016/5/13/chartex" xmlns:cx8="http://schemas.microsoft.com/office/drawing/2016/5/14/chartex" xmlns:mc="http://schemas.openxmlformats.org/markup-compatibility/2006" xmlns:aink="http://schemas.microsoft.com/office/drawing/2016/ink" xmlns:am3d="http://schemas.microsoft.com/office/drawing/2017/model3d" xmlns:o="urn:schemas-microsoft-com:office:office" xmlns:r="http://schemas.openxmlformats.org/officeDocument/2006/relationships" xmlns:m="http://schemas.openxmlformats.org/officeDocument/2006/math" xmlns:v="urn:schemas-microsoft-com:vml" xmlns:wp14="http://schemas.microsoft.com/office/word/2010/wordprocessingDrawing" xmlns:wp="http://schemas.openxmlformats.org/drawingml/2006/wordprocessingDrawing" xmlns:w10="urn:schemas-microsoft-com:office:word" xmlns:w="http://schemas.openxmlformats.org/wordprocessingml/2006/main" xmlns:w14="http://schemas.microsoft.com/office/word/2010/wordml" xmlns:w15="http://schemas.microsoft.com/office/word/2012/wordml" xmlns:w16cid="http://schemas.microsoft.com/office/word/2016/wordml/cid" xmlns:w16se="http://schemas.microsoft.com/office/word/2015/wordml/symex" xmlns:wpg="http://schemas.microsoft.com/office/word/2010/wordprocessingGroup" xmlns:wpi="http://schemas.microsoft.com/office/word/2010/wordprocessingInk" xmlns:wne="http://schemas.microsoft.com/office/word/2006/wordml" xmlns:wps="http://schemas.microsoft.com/office/word/2010/wordprocessingShape" mc:Ignorable="w14 w15 w16se w16cid wp14">
   <w:abstractNum w:abstractNumId="0" w15:restartNumberingAfterBreak="0">
+    <w:nsid w:val="00DE736C"/>
+    <w:multiLevelType w:val="hybridMultilevel"/>
+    <w:tmpl w:val="19A6772E"/>
+    <w:lvl w:ilvl="0" w:tplc="0D82A360">
+      <w:start w:val="1"/>
+      <w:numFmt w:val="decimal"/>
+      <w:lvlText w:val="%1."/>
+      <w:lvlJc w:val="left"/>
+      <w:pPr>
+        <w:ind w:left="360" w:hanging="360"/>
+      </w:pPr>
+      <w:rPr>
+        <w:rFonts w:hint="default"/>
+      </w:rPr>
+    </w:lvl>
+    <w:lvl w:ilvl="1" w:tplc="04090019" w:tentative="1">
+      <w:start w:val="1"/>
+      <w:numFmt w:val="ideographTraditional"/>
+      <w:lvlText w:val="%2、"/>
+      <w:lvlJc w:val="left"/>
+      <w:pPr>
+        <w:ind w:left="960" w:hanging="480"/>
+      </w:pPr>
+    </w:lvl>
+    <w:lvl w:ilvl="2" w:tplc="0409001B" w:tentative="1">
+      <w:start w:val="1"/>
+      <w:numFmt w:val="lowerRoman"/>
+      <w:lvlText w:val="%3."/>
+      <w:lvlJc w:val="right"/>
+      <w:pPr>
+        <w:ind w:left="1440" w:hanging="480"/>
+      </w:pPr>
+    </w:lvl>
+    <w:lvl w:ilvl="3" w:tplc="0409000F" w:tentative="1">
+      <w:start w:val="1"/>
+      <w:numFmt w:val="decimal"/>
+      <w:lvlText w:val="%4."/>
+      <w:lvlJc w:val="left"/>
+      <w:pPr>
+        <w:ind w:left="1920" w:hanging="480"/>
+      </w:pPr>
+    </w:lvl>
+    <w:lvl w:ilvl="4" w:tplc="04090019" w:tentative="1">
+      <w:start w:val="1"/>
+      <w:numFmt w:val="ideographTraditional"/>
+      <w:lvlText w:val="%5、"/>
+      <w:lvlJc w:val="left"/>
+      <w:pPr>
+        <w:ind w:left="2400" w:hanging="480"/>
+      </w:pPr>
+    </w:lvl>
+    <w:lvl w:ilvl="5" w:tplc="0409001B" w:tentative="1">
+      <w:start w:val="1"/>
+      <w:numFmt w:val="lowerRoman"/>
+      <w:lvlText w:val="%6."/>
+      <w:lvlJc w:val="right"/>
+      <w:pPr>
+        <w:ind w:left="2880" w:hanging="480"/>
+      </w:pPr>
+    </w:lvl>
+    <w:lvl w:ilvl="6" w:tplc="0409000F" w:tentative="1">
+      <w:start w:val="1"/>
+      <w:numFmt w:val="decimal"/>
+      <w:lvlText w:val="%7."/>
+      <w:lvlJc w:val="left"/>
+      <w:pPr>
+        <w:ind w:left="3360" w:hanging="480"/>
+      </w:pPr>
+    </w:lvl>
+    <w:lvl w:ilvl="7" w:tplc="04090019" w:tentative="1">
+      <w:start w:val="1"/>
+      <w:numFmt w:val="ideographTraditional"/>
+      <w:lvlText w:val="%8、"/>
+      <w:lvlJc w:val="left"/>
+      <w:pPr>
+        <w:ind w:left="3840" w:hanging="480"/>
+      </w:pPr>
+    </w:lvl>
+    <w:lvl w:ilvl="8" w:tplc="0409001B" w:tentative="1">
+      <w:start w:val="1"/>
+      <w:numFmt w:val="lowerRoman"/>
+      <w:lvlText w:val="%9."/>
+      <w:lvlJc w:val="right"/>
+      <w:pPr>
+        <w:ind w:left="4320" w:hanging="480"/>
+      </w:pPr>
+    </w:lvl>
+  </w:abstractNum>
+  <w:abstractNum w:abstractNumId="1" w15:restartNumberingAfterBreak="0">
+    <w:nsid w:val="34BE26FF"/>
+    <w:multiLevelType w:val="hybridMultilevel"/>
+    <w:tmpl w:val="BECAFF14"/>
+    <w:lvl w:ilvl="0" w:tplc="BE207D48">
+      <w:start w:val="1"/>
+      <w:numFmt w:val="decimal"/>
+      <w:lvlText w:val="%1."/>
+      <w:lvlJc w:val="left"/>
+      <w:pPr>
+        <w:ind w:left="360" w:hanging="360"/>
+      </w:pPr>
+      <w:rPr>
+        <w:rFonts w:hint="default"/>
+      </w:rPr>
+    </w:lvl>
+    <w:lvl w:ilvl="1" w:tplc="04090019" w:tentative="1">
+      <w:start w:val="1"/>
+      <w:numFmt w:val="ideographTraditional"/>
+      <w:lvlText w:val="%2、"/>
+      <w:lvlJc w:val="left"/>
+      <w:pPr>
+        <w:ind w:left="960" w:hanging="480"/>
+      </w:pPr>
+    </w:lvl>
+    <w:lvl w:ilvl="2" w:tplc="0409001B" w:tentative="1">
+      <w:start w:val="1"/>
+      <w:numFmt w:val="lowerRoman"/>
+      <w:lvlText w:val="%3."/>
+      <w:lvlJc w:val="right"/>
+      <w:pPr>
+        <w:ind w:left="1440" w:hanging="480"/>
+      </w:pPr>
+    </w:lvl>
+    <w:lvl w:ilvl="3" w:tplc="0409000F" w:tentative="1">
+      <w:start w:val="1"/>
+      <w:numFmt w:val="decimal"/>
+      <w:lvlText w:val="%4."/>
+      <w:lvlJc w:val="left"/>
+      <w:pPr>
+        <w:ind w:left="1920" w:hanging="480"/>
+      </w:pPr>
+    </w:lvl>
+    <w:lvl w:ilvl="4" w:tplc="04090019" w:tentative="1">
+      <w:start w:val="1"/>
+      <w:numFmt w:val="ideographTraditional"/>
+      <w:lvlText w:val="%5、"/>
+      <w:lvlJc w:val="left"/>
+      <w:pPr>
+        <w:ind w:left="2400" w:hanging="480"/>
+      </w:pPr>
+    </w:lvl>
+    <w:lvl w:ilvl="5" w:tplc="0409001B" w:tentative="1">
+      <w:start w:val="1"/>
+      <w:numFmt w:val="lowerRoman"/>
+      <w:lvlText w:val="%6."/>
+      <w:lvlJc w:val="right"/>
+      <w:pPr>
+        <w:ind w:left="2880" w:hanging="480"/>
+      </w:pPr>
+    </w:lvl>
+    <w:lvl w:ilvl="6" w:tplc="0409000F" w:tentative="1">
+      <w:start w:val="1"/>
+      <w:numFmt w:val="decimal"/>
+      <w:lvlText w:val="%7."/>
+      <w:lvlJc w:val="left"/>
+      <w:pPr>
+        <w:ind w:left="3360" w:hanging="480"/>
+      </w:pPr>
+    </w:lvl>
+    <w:lvl w:ilvl="7" w:tplc="04090019" w:tentative="1">
+      <w:start w:val="1"/>
+      <w:numFmt w:val="ideographTraditional"/>
+      <w:lvlText w:val="%8、"/>
+      <w:lvlJc w:val="left"/>
+      <w:pPr>
+        <w:ind w:left="3840" w:hanging="480"/>
+      </w:pPr>
+    </w:lvl>
+    <w:lvl w:ilvl="8" w:tplc="0409001B" w:tentative="1">
+      <w:start w:val="1"/>
+      <w:numFmt w:val="lowerRoman"/>
+      <w:lvlText w:val="%9."/>
+      <w:lvlJc w:val="right"/>
+      <w:pPr>
+        <w:ind w:left="4320" w:hanging="480"/>
+      </w:pPr>
+    </w:lvl>
+  </w:abstractNum>
+  <w:abstractNum w:abstractNumId="2" w15:restartNumberingAfterBreak="0">
+    <w:nsid w:val="4F5D5F74"/>
+    <w:multiLevelType w:val="hybridMultilevel"/>
+    <w:tmpl w:val="BEF67582"/>
+    <w:lvl w:ilvl="0" w:tplc="7BE0B74E">
+      <w:start w:val="1"/>
+      <w:numFmt w:val="decimal"/>
+      <w:lvlText w:val="%1."/>
+      <w:lvlJc w:val="left"/>
+      <w:pPr>
+        <w:ind w:left="360" w:hanging="360"/>
+      </w:pPr>
+      <w:rPr>
+        <w:rFonts w:hint="default"/>
+      </w:rPr>
+    </w:lvl>
+    <w:lvl w:ilvl="1" w:tplc="04090019" w:tentative="1">
+      <w:start w:val="1"/>
+      <w:numFmt w:val="ideographTraditional"/>
+      <w:lvlText w:val="%2、"/>
+      <w:lvlJc w:val="left"/>
+      <w:pPr>
+        <w:ind w:left="960" w:hanging="480"/>
+      </w:pPr>
+    </w:lvl>
+    <w:lvl w:ilvl="2" w:tplc="0409001B" w:tentative="1">
+      <w:start w:val="1"/>
+      <w:numFmt w:val="lowerRoman"/>
+      <w:lvlText w:val="%3."/>
+      <w:lvlJc w:val="right"/>
+      <w:pPr>
+        <w:ind w:left="1440" w:hanging="480"/>
+      </w:pPr>
+    </w:lvl>
+    <w:lvl w:ilvl="3" w:tplc="0409000F" w:tentative="1">
+      <w:start w:val="1"/>
+      <w:numFmt w:val="decimal"/>
+      <w:lvlText w:val="%4."/>
+      <w:lvlJc w:val="left"/>
+      <w:pPr>
+        <w:ind w:left="1920" w:hanging="480"/>
+      </w:pPr>
+    </w:lvl>
+    <w:lvl w:ilvl="4" w:tplc="04090019" w:tentative="1">
+      <w:start w:val="1"/>
+      <w:numFmt w:val="ideographTraditional"/>
+      <w:lvlText w:val="%5、"/>
+      <w:lvlJc w:val="left"/>
+      <w:pPr>
+        <w:ind w:left="2400" w:hanging="480"/>
+      </w:pPr>
+    </w:lvl>
+    <w:lvl w:ilvl="5" w:tplc="0409001B" w:tentative="1">
+      <w:start w:val="1"/>
+      <w:numFmt w:val="lowerRoman"/>
+      <w:lvlText w:val="%6."/>
+      <w:lvlJc w:val="right"/>
+      <w:pPr>
+        <w:ind w:left="2880" w:hanging="480"/>
+      </w:pPr>
+    </w:lvl>
+    <w:lvl w:ilvl="6" w:tplc="0409000F" w:tentative="1">
+      <w:start w:val="1"/>
+      <w:numFmt w:val="decimal"/>
+      <w:lvlText w:val="%7."/>
+      <w:lvlJc w:val="left"/>
+      <w:pPr>
+        <w:ind w:left="3360" w:hanging="480"/>
+      </w:pPr>
+    </w:lvl>
+    <w:lvl w:ilvl="7" w:tplc="04090019" w:tentative="1">
+      <w:start w:val="1"/>
+      <w:numFmt w:val="ideographTraditional"/>
+      <w:lvlText w:val="%8、"/>
+      <w:lvlJc w:val="left"/>
+      <w:pPr>
+        <w:ind w:left="3840" w:hanging="480"/>
+      </w:pPr>
+    </w:lvl>
+    <w:lvl w:ilvl="8" w:tplc="0409001B" w:tentative="1">
+      <w:start w:val="1"/>
+      <w:numFmt w:val="lowerRoman"/>
+      <w:lvlText w:val="%9."/>
+      <w:lvlJc w:val="right"/>
+      <w:pPr>
+        <w:ind w:left="4320" w:hanging="480"/>
+      </w:pPr>
+    </w:lvl>
+  </w:abstractNum>
+  <w:abstractNum w:abstractNumId="3" w15:restartNumberingAfterBreak="0">
     <w:nsid w:val="5518392D"/>
     <w:multiLevelType w:val="hybridMultilevel"/>
     <w:tmpl w:val="44EEDE2A"/>
@@ -1625,7 +3232,7 @@
       </w:pPr>
     </w:lvl>
   </w:abstractNum>
-  <w:abstractNum w:abstractNumId="1" w15:restartNumberingAfterBreak="0">
+  <w:abstractNum w:abstractNumId="4" w15:restartNumberingAfterBreak="0">
     <w:nsid w:val="60B960EB"/>
     <w:multiLevelType w:val="hybridMultilevel"/>
     <w:tmpl w:val="6F6AA5BE"/>
@@ -1714,7 +3321,7 @@
       </w:pPr>
     </w:lvl>
   </w:abstractNum>
-  <w:abstractNum w:abstractNumId="2" w15:restartNumberingAfterBreak="0">
+  <w:abstractNum w:abstractNumId="5" w15:restartNumberingAfterBreak="0">
     <w:nsid w:val="67F566A6"/>
     <w:multiLevelType w:val="hybridMultilevel"/>
     <w:tmpl w:val="396E83D2"/>
@@ -1803,7 +3410,7 @@
       </w:pPr>
     </w:lvl>
   </w:abstractNum>
-  <w:abstractNum w:abstractNumId="3" w15:restartNumberingAfterBreak="0">
+  <w:abstractNum w:abstractNumId="6" w15:restartNumberingAfterBreak="0">
     <w:nsid w:val="73F959A3"/>
     <w:multiLevelType w:val="hybridMultilevel"/>
     <w:tmpl w:val="EC447844"/>
@@ -1893,15 +3500,24 @@
     </w:lvl>
   </w:abstractNum>
   <w:num w:numId="1">
+    <w:abstractNumId w:val="4"/>
+  </w:num>
+  <w:num w:numId="2">
+    <w:abstractNumId w:val="6"/>
+  </w:num>
+  <w:num w:numId="3">
+    <w:abstractNumId w:val="5"/>
+  </w:num>
+  <w:num w:numId="4">
+    <w:abstractNumId w:val="3"/>
+  </w:num>
+  <w:num w:numId="5">
+    <w:abstractNumId w:val="2"/>
+  </w:num>
+  <w:num w:numId="6">
     <w:abstractNumId w:val="1"/>
   </w:num>
-  <w:num w:numId="2">
-    <w:abstractNumId w:val="3"/>
-  </w:num>
-  <w:num w:numId="3">
-    <w:abstractNumId w:val="2"/>
-  </w:num>
-  <w:num w:numId="4">
+  <w:num w:numId="7">
     <w:abstractNumId w:val="0"/>
   </w:num>
 </w:numbering>

</xml_diff>

<commit_message>
新增B tree of order M之基本操作 Alg
</commit_message>
<xml_diff>
--- a/Ch9-Advanced Tree/Ch9 Advanced Tree.docx
+++ b/Ch9-Advanced Tree/Ch9 Advanced Tree.docx
@@ -1519,11 +1519,6 @@
     </w:p>
     <w:p/>
     <w:p>
-      <w:pPr>
-        <w:rPr>
-          <w:rFonts w:hint="eastAsia"/>
-        </w:rPr>
-      </w:pPr>
       <w:r>
         <w:rPr>
           <w:rFonts w:hint="eastAsia"/>
@@ -1532,11 +1527,6 @@
       </w:r>
     </w:p>
     <w:p>
-      <w:pPr>
-        <w:rPr>
-          <w:rFonts w:hint="eastAsia"/>
-        </w:rPr>
-      </w:pPr>
       <w:r>
         <w:rPr>
           <w:rFonts w:hint="eastAsia"/>
@@ -1673,262 +1663,245 @@
       </w:r>
       <w:proofErr w:type="gramEnd"/>
       <w:r>
-        <w:t>s Balance Factor = Node</w:t>
+        <w:t>s Balance Factor = Node’s</w:t>
       </w:r>
       <w:proofErr w:type="gramStart"/>
       <w:r>
+        <w:rPr>
+          <w:rFonts w:hint="eastAsia"/>
+        </w:rPr>
+        <w:t>左子</w:t>
+      </w:r>
+      <w:proofErr w:type="gramEnd"/>
+      <w:r>
+        <w:rPr>
+          <w:rFonts w:hint="eastAsia"/>
+        </w:rPr>
+        <w:t>樹高</w:t>
+      </w:r>
+      <w:r>
+        <w:rPr>
+          <w:rFonts w:hint="eastAsia"/>
+        </w:rPr>
+        <w:t xml:space="preserve"> </w:t>
+      </w:r>
+      <w:r>
+        <w:t>–</w:t>
+      </w:r>
+      <w:r>
+        <w:rPr>
+          <w:rFonts w:hint="eastAsia"/>
+        </w:rPr>
+        <w:t xml:space="preserve"> Node</w:t>
+      </w:r>
+      <w:r>
         <w:t>’</w:t>
       </w:r>
+      <w:r>
+        <w:rPr>
+          <w:rFonts w:hint="eastAsia"/>
+        </w:rPr>
+        <w:t>s</w:t>
+      </w:r>
+      <w:proofErr w:type="gramStart"/>
+      <w:r>
+        <w:rPr>
+          <w:rFonts w:hint="eastAsia"/>
+        </w:rPr>
+        <w:t>右子</w:t>
+      </w:r>
       <w:proofErr w:type="gramEnd"/>
       <w:r>
-        <w:t>s</w:t>
+        <w:rPr>
+          <w:rFonts w:hint="eastAsia"/>
+        </w:rPr>
+        <w:t>樹高</w:t>
+      </w:r>
+    </w:p>
+    <w:p>
+      <w:r>
+        <w:rPr>
+          <w:rFonts w:hint="eastAsia"/>
+        </w:rPr>
+        <w:t xml:space="preserve">=&gt; </w:t>
+      </w:r>
+      <w:r>
+        <w:rPr>
+          <w:rFonts w:hint="eastAsia"/>
+        </w:rPr>
+        <w:t>只有三種可能</w:t>
+      </w:r>
+      <w:r>
+        <w:rPr>
+          <w:rFonts w:hint="eastAsia"/>
+        </w:rPr>
+        <w:t xml:space="preserve"> -1</w:t>
+      </w:r>
+      <w:r>
+        <w:rPr>
+          <w:rFonts w:hint="eastAsia"/>
+        </w:rPr>
+        <w:t>、</w:t>
+      </w:r>
+      <w:r>
+        <w:rPr>
+          <w:rFonts w:hint="eastAsia"/>
+        </w:rPr>
+        <w:t>0</w:t>
+      </w:r>
+      <w:r>
+        <w:rPr>
+          <w:rFonts w:hint="eastAsia"/>
+        </w:rPr>
+        <w:t>、</w:t>
+      </w:r>
+      <w:r>
+        <w:rPr>
+          <w:rFonts w:hint="eastAsia"/>
+        </w:rPr>
+        <w:t>1</w:t>
+      </w:r>
+    </w:p>
+    <w:p/>
+    <w:p>
+      <w:r>
+        <w:t>AVL</w:t>
+      </w:r>
+      <w:r>
+        <w:rPr>
+          <w:rFonts w:hint="eastAsia"/>
+        </w:rPr>
+        <w:t>不平衡之</w:t>
+      </w:r>
+      <w:r>
+        <w:rPr>
+          <w:rFonts w:hint="eastAsia"/>
+        </w:rPr>
+        <w:t>cases:</w:t>
+      </w:r>
+    </w:p>
+    <w:p>
+      <w:r>
+        <w:rPr>
+          <w:rFonts w:hint="eastAsia"/>
+        </w:rPr>
+        <w:t>4</w:t>
+      </w:r>
+      <w:r>
+        <w:rPr>
+          <w:rFonts w:hint="eastAsia"/>
+        </w:rPr>
+        <w:t>種</w:t>
+      </w:r>
+      <w:r>
+        <w:rPr>
+          <w:rFonts w:hint="eastAsia"/>
+        </w:rPr>
+        <w:t>:LL</w:t>
+      </w:r>
+      <w:r>
+        <w:rPr>
+          <w:rFonts w:hint="eastAsia"/>
+        </w:rPr>
+        <w:t>、</w:t>
+      </w:r>
+      <w:r>
+        <w:rPr>
+          <w:rFonts w:hint="eastAsia"/>
+        </w:rPr>
+        <w:t>LR</w:t>
+      </w:r>
+      <w:r>
+        <w:rPr>
+          <w:rFonts w:hint="eastAsia"/>
+        </w:rPr>
+        <w:t>、</w:t>
+      </w:r>
+      <w:r>
+        <w:rPr>
+          <w:rFonts w:hint="eastAsia"/>
+        </w:rPr>
+        <w:t>RL</w:t>
+      </w:r>
+      <w:r>
+        <w:rPr>
+          <w:rFonts w:hint="eastAsia"/>
+        </w:rPr>
+        <w:t>、</w:t>
+      </w:r>
+      <w:r>
+        <w:rPr>
+          <w:rFonts w:hint="eastAsia"/>
+        </w:rPr>
+        <w:t>RR</w:t>
+      </w:r>
+    </w:p>
+    <w:p>
+      <w:r>
+        <w:rPr>
+          <w:rFonts w:hint="eastAsia"/>
+        </w:rPr>
+        <w:t>如何判斷</w:t>
+      </w:r>
+      <w:r>
+        <w:rPr>
+          <w:rFonts w:hint="eastAsia"/>
+        </w:rPr>
+        <w:t>:</w:t>
       </w:r>
       <w:proofErr w:type="gramStart"/>
       <w:r>
         <w:rPr>
           <w:rFonts w:hint="eastAsia"/>
         </w:rPr>
-        <w:t>左子樹</w:t>
+        <w:t>新點置</w:t>
       </w:r>
       <w:proofErr w:type="gramEnd"/>
       <w:r>
         <w:rPr>
           <w:rFonts w:hint="eastAsia"/>
         </w:rPr>
-        <w:t>高</w:t>
-      </w:r>
-      <w:r>
-        <w:rPr>
-          <w:rFonts w:hint="eastAsia"/>
-        </w:rPr>
-        <w:t xml:space="preserve"> </w:t>
+        <w:t>入後，若有某個離它最近的</w:t>
+      </w:r>
+      <w:r>
+        <w:rPr>
+          <w:rFonts w:hint="eastAsia"/>
+        </w:rPr>
+        <w:t>Node</w:t>
+      </w:r>
+      <w:r>
+        <w:rPr>
+          <w:rFonts w:hint="eastAsia"/>
+        </w:rPr>
+        <w:t>變成不平衡，則看</w:t>
       </w:r>
       <w:proofErr w:type="gramStart"/>
       <w:r>
-        <w:t>–</w:t>
+        <w:rPr>
+          <w:rFonts w:hint="eastAsia"/>
+        </w:rPr>
+        <w:t>此新點在</w:t>
       </w:r>
       <w:proofErr w:type="gramEnd"/>
       <w:r>
         <w:rPr>
           <w:rFonts w:hint="eastAsia"/>
         </w:rPr>
-        <w:t xml:space="preserve"> Node</w:t>
+        <w:t>此不平衡點的</w:t>
       </w:r>
       <w:proofErr w:type="gramStart"/>
       <w:r>
-        <w:t>’</w:t>
+        <w:rPr>
+          <w:rFonts w:hint="eastAsia"/>
+        </w:rPr>
+        <w:t>甚麼子樹方</w:t>
       </w:r>
       <w:proofErr w:type="gramEnd"/>
       <w:r>
         <w:rPr>
           <w:rFonts w:hint="eastAsia"/>
         </w:rPr>
-        <w:t>s</w:t>
-      </w:r>
-      <w:proofErr w:type="gramStart"/>
-      <w:r>
-        <w:rPr>
-          <w:rFonts w:hint="eastAsia"/>
-        </w:rPr>
-        <w:t>右子樹</w:t>
-      </w:r>
-      <w:proofErr w:type="gramEnd"/>
-      <w:r>
-        <w:rPr>
-          <w:rFonts w:hint="eastAsia"/>
-        </w:rPr>
-        <w:t>高</w:t>
-      </w:r>
-    </w:p>
-    <w:p>
-      <w:r>
-        <w:rPr>
-          <w:rFonts w:hint="eastAsia"/>
-        </w:rPr>
-        <w:t xml:space="preserve">=&gt; </w:t>
-      </w:r>
-      <w:r>
-        <w:rPr>
-          <w:rFonts w:hint="eastAsia"/>
-        </w:rPr>
-        <w:t>只有三種可能</w:t>
-      </w:r>
-      <w:r>
-        <w:rPr>
-          <w:rFonts w:hint="eastAsia"/>
-        </w:rPr>
-        <w:t xml:space="preserve"> -1</w:t>
-      </w:r>
-      <w:r>
-        <w:rPr>
-          <w:rFonts w:hint="eastAsia"/>
-        </w:rPr>
-        <w:t>、</w:t>
-      </w:r>
-      <w:r>
-        <w:rPr>
-          <w:rFonts w:hint="eastAsia"/>
-        </w:rPr>
-        <w:t>0</w:t>
-      </w:r>
-      <w:r>
-        <w:rPr>
-          <w:rFonts w:hint="eastAsia"/>
-        </w:rPr>
-        <w:t>、</w:t>
-      </w:r>
-      <w:r>
-        <w:rPr>
-          <w:rFonts w:hint="eastAsia"/>
-        </w:rPr>
-        <w:t>1</w:t>
-      </w:r>
-    </w:p>
-    <w:p/>
-    <w:p>
-      <w:pPr>
-        <w:rPr>
-          <w:rFonts w:hint="eastAsia"/>
-        </w:rPr>
-      </w:pPr>
-      <w:r>
-        <w:t>AVL</w:t>
-      </w:r>
-      <w:r>
-        <w:rPr>
-          <w:rFonts w:hint="eastAsia"/>
-        </w:rPr>
-        <w:t>不平衡之</w:t>
-      </w:r>
-      <w:r>
-        <w:rPr>
-          <w:rFonts w:hint="eastAsia"/>
-        </w:rPr>
-        <w:t>cases:</w:t>
-      </w:r>
-    </w:p>
-    <w:p>
-      <w:r>
-        <w:rPr>
-          <w:rFonts w:hint="eastAsia"/>
-        </w:rPr>
-        <w:t>4</w:t>
-      </w:r>
-      <w:r>
-        <w:rPr>
-          <w:rFonts w:hint="eastAsia"/>
-        </w:rPr>
-        <w:t>種</w:t>
-      </w:r>
-      <w:r>
-        <w:rPr>
-          <w:rFonts w:hint="eastAsia"/>
-        </w:rPr>
-        <w:t>:LL</w:t>
-      </w:r>
-      <w:r>
-        <w:rPr>
-          <w:rFonts w:hint="eastAsia"/>
-        </w:rPr>
-        <w:t>、</w:t>
-      </w:r>
-      <w:r>
-        <w:rPr>
-          <w:rFonts w:hint="eastAsia"/>
-        </w:rPr>
-        <w:t>LR</w:t>
-      </w:r>
-      <w:r>
-        <w:rPr>
-          <w:rFonts w:hint="eastAsia"/>
-        </w:rPr>
-        <w:t>、</w:t>
-      </w:r>
-      <w:r>
-        <w:rPr>
-          <w:rFonts w:hint="eastAsia"/>
-        </w:rPr>
-        <w:t>RL</w:t>
-      </w:r>
-      <w:r>
-        <w:rPr>
-          <w:rFonts w:hint="eastAsia"/>
-        </w:rPr>
-        <w:t>、</w:t>
-      </w:r>
-      <w:r>
-        <w:rPr>
-          <w:rFonts w:hint="eastAsia"/>
-        </w:rPr>
-        <w:t>RR</w:t>
-      </w:r>
-    </w:p>
-    <w:p>
-      <w:r>
-        <w:rPr>
-          <w:rFonts w:hint="eastAsia"/>
-        </w:rPr>
-        <w:t>如何判斷</w:t>
-      </w:r>
-      <w:r>
-        <w:rPr>
-          <w:rFonts w:hint="eastAsia"/>
-        </w:rPr>
-        <w:t>:</w:t>
-      </w:r>
-      <w:proofErr w:type="gramStart"/>
-      <w:r>
-        <w:rPr>
-          <w:rFonts w:hint="eastAsia"/>
-        </w:rPr>
-        <w:t>新點置</w:t>
-      </w:r>
-      <w:proofErr w:type="gramEnd"/>
-      <w:r>
-        <w:rPr>
-          <w:rFonts w:hint="eastAsia"/>
-        </w:rPr>
-        <w:t>入後，若有某個離它最近的</w:t>
-      </w:r>
-      <w:r>
-        <w:rPr>
-          <w:rFonts w:hint="eastAsia"/>
-        </w:rPr>
-        <w:t>Node</w:t>
-      </w:r>
-      <w:r>
-        <w:rPr>
-          <w:rFonts w:hint="eastAsia"/>
-        </w:rPr>
-        <w:t>變成不平衡，則看</w:t>
-      </w:r>
-      <w:proofErr w:type="gramStart"/>
-      <w:r>
-        <w:rPr>
-          <w:rFonts w:hint="eastAsia"/>
-        </w:rPr>
-        <w:t>此新點在此</w:t>
-      </w:r>
-      <w:proofErr w:type="gramEnd"/>
-      <w:r>
-        <w:rPr>
-          <w:rFonts w:hint="eastAsia"/>
-        </w:rPr>
-        <w:t>不平衡點的</w:t>
-      </w:r>
-      <w:proofErr w:type="gramStart"/>
-      <w:r>
-        <w:rPr>
-          <w:rFonts w:hint="eastAsia"/>
-        </w:rPr>
-        <w:t>甚麼子樹方向</w:t>
-      </w:r>
-      <w:proofErr w:type="gramEnd"/>
-      <w:r>
-        <w:rPr>
-          <w:rFonts w:hint="eastAsia"/>
-        </w:rPr>
-        <w:t>，只須看兩層，分出</w:t>
+        <w:t>向，只須看兩層，分出</w:t>
       </w:r>
       <w:r>
         <w:rPr>
@@ -2015,37 +1988,29 @@
         <w:rPr>
           <w:rFonts w:hint="eastAsia"/>
         </w:rPr>
-        <w:t>的放左</w:t>
+        <w:t>的放</w:t>
       </w:r>
       <w:proofErr w:type="gramEnd"/>
       <w:r>
         <w:rPr>
           <w:rFonts w:hint="eastAsia"/>
         </w:rPr>
-        <w:t>，大</w:t>
+        <w:t>左，大</w:t>
       </w:r>
       <w:proofErr w:type="gramStart"/>
       <w:r>
         <w:rPr>
           <w:rFonts w:hint="eastAsia"/>
         </w:rPr>
-        <w:t>的放右</w:t>
+        <w:t>的放</w:t>
       </w:r>
       <w:proofErr w:type="gramEnd"/>
       <w:r>
         <w:rPr>
           <w:rFonts w:hint="eastAsia"/>
         </w:rPr>
-        <w:t>，此三</w:t>
-      </w:r>
-      <w:proofErr w:type="gramStart"/>
-      <w:r>
-        <w:rPr>
-          <w:rFonts w:hint="eastAsia"/>
-        </w:rPr>
-        <w:t>個</w:t>
-      </w:r>
-      <w:proofErr w:type="gramEnd"/>
+        <w:t>右，此三個</w:t>
+      </w:r>
       <w:r>
         <w:rPr>
           <w:rFonts w:hint="eastAsia"/>
@@ -2159,23 +2124,18 @@
         <w:rPr>
           <w:rFonts w:hint="eastAsia"/>
         </w:rPr>
-        <w:t>即可置</w:t>
+        <w:t>即可</w:t>
       </w:r>
       <w:proofErr w:type="gramEnd"/>
       <w:r>
         <w:rPr>
           <w:rFonts w:hint="eastAsia"/>
         </w:rPr>
-        <w:t>入正確位置</w:t>
+        <w:t>置入正確位置</w:t>
       </w:r>
     </w:p>
     <w:p/>
     <w:p>
-      <w:pPr>
-        <w:rPr>
-          <w:rFonts w:hint="eastAsia"/>
-        </w:rPr>
-      </w:pPr>
       <w:r>
         <w:rPr>
           <w:rFonts w:hint="eastAsia"/>
@@ -2253,11 +2213,6 @@
       </w:r>
     </w:p>
     <w:p>
-      <w:pPr>
-        <w:rPr>
-          <w:rFonts w:hint="eastAsia"/>
-        </w:rPr>
-      </w:pPr>
       <w:proofErr w:type="spellStart"/>
       <w:r>
         <w:t>Alg</w:t>
@@ -2510,9 +2465,6 @@
           <w:numId w:val="7"/>
         </w:numPr>
         <w:ind w:leftChars="0"/>
-        <w:rPr>
-          <w:rFonts w:hint="eastAsia"/>
-        </w:rPr>
       </w:pPr>
       <w:r>
         <w:rPr>
@@ -2708,9 +2660,6 @@
           <w:numId w:val="7"/>
         </w:numPr>
         <w:ind w:leftChars="0"/>
-        <w:rPr>
-          <w:rFonts w:hint="eastAsia"/>
-        </w:rPr>
       </w:pPr>
       <w:r>
         <w:rPr>
@@ -2784,11 +2733,6 @@
     </w:p>
     <w:p/>
     <w:p>
-      <w:pPr>
-        <w:rPr>
-          <w:rFonts w:hint="eastAsia"/>
-        </w:rPr>
-      </w:pPr>
       <w:r>
         <w:rPr>
           <w:rFonts w:hint="eastAsia"/>
@@ -2860,6 +2804,1401 @@
           <w:rFonts w:hint="eastAsia"/>
         </w:rPr>
         <w:t>)</w:t>
+      </w:r>
+    </w:p>
+    <w:p/>
+    <w:p>
+      <w:r>
+        <w:rPr>
+          <w:rFonts w:hint="eastAsia"/>
+        </w:rPr>
+        <w:t>M-way Search Tree (Tree</w:t>
+      </w:r>
+      <w:r>
+        <w:t>’s Degree = m, m &gt;= 2)</w:t>
+      </w:r>
+    </w:p>
+    <w:p>
+      <w:r>
+        <w:rPr>
+          <w:rFonts w:hint="eastAsia"/>
+        </w:rPr>
+        <w:t>緣由</w:t>
+      </w:r>
+      <w:r>
+        <w:rPr>
+          <w:rFonts w:hint="eastAsia"/>
+        </w:rPr>
+        <w:t>:</w:t>
+      </w:r>
+      <w:r>
+        <w:rPr>
+          <w:rFonts w:hint="eastAsia"/>
+        </w:rPr>
+        <w:t>因為在</w:t>
+      </w:r>
+      <w:r>
+        <w:rPr>
+          <w:rFonts w:hint="eastAsia"/>
+        </w:rPr>
+        <w:t>External Search</w:t>
+      </w:r>
+      <w:r>
+        <w:rPr>
+          <w:rFonts w:hint="eastAsia"/>
+        </w:rPr>
+        <w:t>方面，資料量太大，無法全部一次置於</w:t>
+      </w:r>
+      <w:r>
+        <w:rPr>
+          <w:rFonts w:hint="eastAsia"/>
+        </w:rPr>
+        <w:t>memory</w:t>
+      </w:r>
+      <w:r>
+        <w:rPr>
+          <w:rFonts w:hint="eastAsia"/>
+        </w:rPr>
+        <w:t>中，進行</w:t>
+      </w:r>
+      <w:r>
+        <w:rPr>
+          <w:rFonts w:hint="eastAsia"/>
+        </w:rPr>
+        <w:t>search</w:t>
+      </w:r>
+      <w:r>
+        <w:rPr>
+          <w:rFonts w:hint="eastAsia"/>
+        </w:rPr>
+        <w:t>，必須借助外部儲存體保存</w:t>
+      </w:r>
+      <w:r>
+        <w:rPr>
+          <w:rFonts w:hint="eastAsia"/>
+        </w:rPr>
+        <w:t>(</w:t>
+      </w:r>
+      <w:r>
+        <w:rPr>
+          <w:rFonts w:hint="eastAsia"/>
+        </w:rPr>
+        <w:t>如</w:t>
+      </w:r>
+      <w:r>
+        <w:rPr>
+          <w:rFonts w:hint="eastAsia"/>
+        </w:rPr>
+        <w:t>Disk) Data</w:t>
+      </w:r>
+      <w:r>
+        <w:rPr>
+          <w:rFonts w:hint="eastAsia"/>
+        </w:rPr>
+        <w:t>，在分批載入搜尋，要提升</w:t>
+      </w:r>
+      <w:r>
+        <w:rPr>
+          <w:rFonts w:hint="eastAsia"/>
+        </w:rPr>
+        <w:t>E</w:t>
+      </w:r>
+      <w:r>
+        <w:t>xternal Search</w:t>
+      </w:r>
+      <w:r>
+        <w:rPr>
+          <w:rFonts w:hint="eastAsia"/>
+        </w:rPr>
+        <w:t>之效率，必須降低</w:t>
+      </w:r>
+      <w:r>
+        <w:rPr>
+          <w:rFonts w:hint="eastAsia"/>
+        </w:rPr>
+        <w:t>Disk I/O</w:t>
+      </w:r>
+      <w:r>
+        <w:rPr>
+          <w:rFonts w:hint="eastAsia"/>
+        </w:rPr>
+        <w:t>次數，即降低</w:t>
+      </w:r>
+      <w:r>
+        <w:rPr>
+          <w:rFonts w:hint="eastAsia"/>
+        </w:rPr>
+        <w:t>Search Tree</w:t>
+      </w:r>
+      <w:proofErr w:type="gramStart"/>
+      <w:r>
+        <w:t>’</w:t>
+      </w:r>
+      <w:proofErr w:type="gramEnd"/>
+      <w:r>
+        <w:t>s Height</w:t>
+      </w:r>
+      <w:r>
+        <w:rPr>
+          <w:rFonts w:hint="eastAsia"/>
+        </w:rPr>
+        <w:t xml:space="preserve"> =&gt; </w:t>
+      </w:r>
+      <w:r>
+        <w:rPr>
+          <w:rFonts w:hint="eastAsia"/>
+        </w:rPr>
+        <w:t>最有效的方法</w:t>
+      </w:r>
+      <w:r>
+        <w:rPr>
+          <w:rFonts w:hint="eastAsia"/>
+        </w:rPr>
+        <w:t>:</w:t>
+      </w:r>
+      <w:r>
+        <w:rPr>
+          <w:rFonts w:hint="eastAsia"/>
+        </w:rPr>
+        <w:t>加大</w:t>
+      </w:r>
+      <w:r>
+        <w:rPr>
+          <w:rFonts w:hint="eastAsia"/>
+        </w:rPr>
+        <w:t>T</w:t>
+      </w:r>
+      <w:r>
+        <w:t>ree</w:t>
+      </w:r>
+      <w:proofErr w:type="gramStart"/>
+      <w:r>
+        <w:t>’</w:t>
+      </w:r>
+      <w:proofErr w:type="gramEnd"/>
+      <w:r>
+        <w:t>s Degree</w:t>
+      </w:r>
+      <w:r>
+        <w:rPr>
+          <w:rFonts w:hint="eastAsia"/>
+        </w:rPr>
+        <w:t xml:space="preserve"> =&gt; </w:t>
+      </w:r>
+      <w:r>
+        <w:t>m-way search tree</w:t>
+      </w:r>
+    </w:p>
+    <w:p/>
+    <w:p>
+      <w:r>
+        <w:t>B tree of order m</w:t>
+      </w:r>
+    </w:p>
+    <w:p>
+      <w:pPr>
+        <w:rPr>
+          <w:rFonts w:hint="eastAsia"/>
+        </w:rPr>
+      </w:pPr>
+      <w:r>
+        <w:rPr>
+          <w:rFonts w:hint="eastAsia"/>
+        </w:rPr>
+        <w:t>是一棵</w:t>
+      </w:r>
+      <w:r>
+        <w:rPr>
+          <w:rFonts w:hint="eastAsia"/>
+        </w:rPr>
+        <w:t>Balanced m-way Search Tree</w:t>
+      </w:r>
+      <w:r>
+        <w:rPr>
+          <w:rFonts w:hint="eastAsia"/>
+        </w:rPr>
+        <w:t>，主要用於</w:t>
+      </w:r>
+      <w:r>
+        <w:rPr>
+          <w:rFonts w:hint="eastAsia"/>
+        </w:rPr>
+        <w:t>external search</w:t>
+      </w:r>
+      <w:r>
+        <w:rPr>
+          <w:rFonts w:hint="eastAsia"/>
+        </w:rPr>
+        <w:t>及</w:t>
+      </w:r>
+      <w:r>
+        <w:rPr>
+          <w:rFonts w:hint="eastAsia"/>
+        </w:rPr>
+        <w:t>external sort</w:t>
+      </w:r>
+    </w:p>
+    <w:p>
+      <w:r>
+        <w:rPr>
+          <w:rFonts w:hint="eastAsia"/>
+        </w:rPr>
+        <w:t>滿足下列</w:t>
+      </w:r>
+      <w:r>
+        <w:rPr>
+          <w:rFonts w:hint="eastAsia"/>
+        </w:rPr>
+        <w:t>:</w:t>
+      </w:r>
+    </w:p>
+    <w:p>
+      <w:r>
+        <w:rPr>
+          <w:rFonts w:hint="eastAsia"/>
+        </w:rPr>
+        <w:t>Root</w:t>
+      </w:r>
+      <w:r>
+        <w:rPr>
+          <w:rFonts w:hint="eastAsia"/>
+        </w:rPr>
+        <w:t>至少有</w:t>
+      </w:r>
+      <w:r>
+        <w:rPr>
+          <w:rFonts w:hint="eastAsia"/>
+        </w:rPr>
+        <w:t>&gt;=2</w:t>
+      </w:r>
+      <w:r>
+        <w:rPr>
+          <w:rFonts w:hint="eastAsia"/>
+        </w:rPr>
+        <w:t>個子點，即</w:t>
+      </w:r>
+      <w:r>
+        <w:rPr>
+          <w:rFonts w:hint="eastAsia"/>
+        </w:rPr>
+        <w:t>2&lt;=Root</w:t>
+      </w:r>
+      <w:proofErr w:type="gramStart"/>
+      <w:r>
+        <w:t>’</w:t>
+      </w:r>
+      <w:proofErr w:type="gramEnd"/>
+      <w:r>
+        <w:rPr>
+          <w:rFonts w:hint="eastAsia"/>
+        </w:rPr>
+        <w:t>s Degree&lt;=m</w:t>
+      </w:r>
+    </w:p>
+    <w:p>
+      <w:r>
+        <w:rPr>
+          <w:rFonts w:hint="eastAsia"/>
+        </w:rPr>
+        <w:t>除了</w:t>
+      </w:r>
+      <w:r>
+        <w:rPr>
+          <w:rFonts w:hint="eastAsia"/>
+        </w:rPr>
+        <w:t>Root</w:t>
+      </w:r>
+      <w:r>
+        <w:rPr>
+          <w:rFonts w:hint="eastAsia"/>
+        </w:rPr>
+        <w:t>及</w:t>
+      </w:r>
+      <w:r>
+        <w:rPr>
+          <w:rFonts w:hint="eastAsia"/>
+        </w:rPr>
+        <w:t>Failure Nodes</w:t>
+      </w:r>
+      <w:r>
+        <w:rPr>
+          <w:rFonts w:hint="eastAsia"/>
+        </w:rPr>
+        <w:t>之外，其餘的</w:t>
+      </w:r>
+      <w:r>
+        <w:rPr>
+          <w:rFonts w:hint="eastAsia"/>
+        </w:rPr>
+        <w:t>Node</w:t>
+      </w:r>
+      <w:r>
+        <w:rPr>
+          <w:rFonts w:hint="eastAsia"/>
+        </w:rPr>
+        <w:t>之</w:t>
+      </w:r>
+      <w:r>
+        <w:rPr>
+          <w:rFonts w:hint="eastAsia"/>
+        </w:rPr>
+        <w:t>Degree</w:t>
+      </w:r>
+      <w:r>
+        <w:rPr>
+          <w:rFonts w:hint="eastAsia"/>
+        </w:rPr>
+        <w:t>必須在</w:t>
+      </w:r>
+    </w:p>
+    <w:p>
+      <w:r>
+        <w:t>m/2</w:t>
+      </w:r>
+      <w:r>
+        <w:rPr>
+          <w:rFonts w:hint="eastAsia"/>
+        </w:rPr>
+        <w:t>取上限</w:t>
+      </w:r>
+      <w:r>
+        <w:rPr>
+          <w:rFonts w:hint="eastAsia"/>
+        </w:rPr>
+        <w:t xml:space="preserve"> &lt;=D</w:t>
+      </w:r>
+      <w:r>
+        <w:t>egree&lt;=m</w:t>
+      </w:r>
+    </w:p>
+    <w:p>
+      <w:r>
+        <w:rPr>
+          <w:rFonts w:hint="eastAsia"/>
+        </w:rPr>
+        <w:t>所有的</w:t>
+      </w:r>
+      <w:r>
+        <w:rPr>
+          <w:rFonts w:hint="eastAsia"/>
+        </w:rPr>
+        <w:t>F</w:t>
+      </w:r>
+      <w:r>
+        <w:t>ailure Nodes</w:t>
+      </w:r>
+      <w:r>
+        <w:rPr>
+          <w:rFonts w:hint="eastAsia"/>
+        </w:rPr>
+        <w:t>皆位於同</w:t>
+      </w:r>
+      <w:r>
+        <w:rPr>
+          <w:rFonts w:hint="eastAsia"/>
+        </w:rPr>
+        <w:t>L</w:t>
+      </w:r>
+      <w:r>
+        <w:t>evel(</w:t>
+      </w:r>
+      <w:r>
+        <w:rPr>
+          <w:rFonts w:hint="eastAsia"/>
+        </w:rPr>
+        <w:t>即</w:t>
+      </w:r>
+      <w:r>
+        <w:rPr>
+          <w:rFonts w:hint="eastAsia"/>
+        </w:rPr>
+        <w:t>Balance</w:t>
+      </w:r>
+      <w:r>
+        <w:rPr>
+          <w:rFonts w:hint="eastAsia"/>
+        </w:rPr>
+        <w:t>之意</w:t>
+      </w:r>
+      <w:r>
+        <w:rPr>
+          <w:rFonts w:hint="eastAsia"/>
+        </w:rPr>
+        <w:t>)</w:t>
+      </w:r>
+    </w:p>
+    <w:p/>
+    <w:p>
+      <w:r>
+        <w:rPr>
+          <w:rFonts w:hint="eastAsia"/>
+        </w:rPr>
+        <w:t xml:space="preserve">B tree of order 3 =&gt; </w:t>
+      </w:r>
+      <w:r>
+        <w:rPr>
+          <w:rFonts w:hint="eastAsia"/>
+        </w:rPr>
+        <w:t>整棵只有</w:t>
+      </w:r>
+      <w:r>
+        <w:rPr>
+          <w:rFonts w:hint="eastAsia"/>
+        </w:rPr>
+        <w:t>2</w:t>
+      </w:r>
+      <w:r>
+        <w:rPr>
+          <w:rFonts w:hint="eastAsia"/>
+        </w:rPr>
+        <w:t>種</w:t>
+      </w:r>
+      <w:r>
+        <w:rPr>
+          <w:rFonts w:hint="eastAsia"/>
+        </w:rPr>
+        <w:t>Nodes =&gt; 2-3 Tree</w:t>
+      </w:r>
+    </w:p>
+    <w:p>
+      <w:r>
+        <w:t xml:space="preserve">B tree of order 4 =&gt; </w:t>
+      </w:r>
+      <w:r>
+        <w:rPr>
+          <w:rFonts w:hint="eastAsia"/>
+        </w:rPr>
+        <w:t>整棵只有</w:t>
+      </w:r>
+      <w:r>
+        <w:rPr>
+          <w:rFonts w:hint="eastAsia"/>
+        </w:rPr>
+        <w:t>3</w:t>
+      </w:r>
+      <w:r>
+        <w:rPr>
+          <w:rFonts w:hint="eastAsia"/>
+        </w:rPr>
+        <w:t>種</w:t>
+      </w:r>
+      <w:r>
+        <w:rPr>
+          <w:rFonts w:hint="eastAsia"/>
+        </w:rPr>
+        <w:t>Nodes =&gt; 2-3-4 Tree</w:t>
+      </w:r>
+    </w:p>
+    <w:p/>
+    <w:p>
+      <w:r>
+        <w:t>Insert X in B tree of order m</w:t>
+      </w:r>
+    </w:p>
+    <w:p>
+      <w:pPr>
+        <w:pStyle w:val="a3"/>
+        <w:numPr>
+          <w:ilvl w:val="0"/>
+          <w:numId w:val="8"/>
+        </w:numPr>
+        <w:ind w:leftChars="0"/>
+        <w:rPr>
+          <w:rFonts w:hint="eastAsia"/>
+        </w:rPr>
+      </w:pPr>
+      <w:r>
+        <w:rPr>
+          <w:rFonts w:hint="eastAsia"/>
+        </w:rPr>
+        <w:t>先</w:t>
+      </w:r>
+      <w:r>
+        <w:rPr>
+          <w:rFonts w:hint="eastAsia"/>
+        </w:rPr>
+        <w:t>Search for x</w:t>
+      </w:r>
+      <w:r>
+        <w:rPr>
+          <w:rFonts w:hint="eastAsia"/>
+        </w:rPr>
+        <w:t>，其</w:t>
+      </w:r>
+      <w:r>
+        <w:rPr>
+          <w:rFonts w:hint="eastAsia"/>
+        </w:rPr>
+        <w:t>F</w:t>
+      </w:r>
+      <w:r>
+        <w:t>ailure Node</w:t>
+      </w:r>
+      <w:r>
+        <w:rPr>
+          <w:rFonts w:hint="eastAsia"/>
+        </w:rPr>
+        <w:t>之</w:t>
+      </w:r>
+      <w:r>
+        <w:rPr>
+          <w:rFonts w:hint="eastAsia"/>
+        </w:rPr>
+        <w:t xml:space="preserve">Parent </w:t>
+      </w:r>
+      <w:r>
+        <w:rPr>
+          <w:rFonts w:hint="eastAsia"/>
+        </w:rPr>
+        <w:t>為置入</w:t>
+      </w:r>
+      <w:r>
+        <w:rPr>
+          <w:rFonts w:hint="eastAsia"/>
+        </w:rPr>
+        <w:t>Node</w:t>
+      </w:r>
+    </w:p>
+    <w:p>
+      <w:pPr>
+        <w:pStyle w:val="a3"/>
+        <w:numPr>
+          <w:ilvl w:val="0"/>
+          <w:numId w:val="8"/>
+        </w:numPr>
+        <w:ind w:leftChars="0"/>
+      </w:pPr>
+      <w:r>
+        <w:rPr>
+          <w:rFonts w:hint="eastAsia"/>
+        </w:rPr>
+        <w:t>置入</w:t>
+      </w:r>
+      <w:r>
+        <w:rPr>
+          <w:rFonts w:hint="eastAsia"/>
+        </w:rPr>
+        <w:t>X</w:t>
+      </w:r>
+      <w:r>
+        <w:rPr>
+          <w:rFonts w:hint="eastAsia"/>
+        </w:rPr>
+        <w:t>於</w:t>
+      </w:r>
+      <w:r>
+        <w:rPr>
+          <w:rFonts w:hint="eastAsia"/>
+        </w:rPr>
+        <w:t>Node</w:t>
+      </w:r>
+      <w:r>
+        <w:rPr>
+          <w:rFonts w:hint="eastAsia"/>
+        </w:rPr>
+        <w:t>內</w:t>
+      </w:r>
+    </w:p>
+    <w:p>
+      <w:pPr>
+        <w:pStyle w:val="a3"/>
+        <w:numPr>
+          <w:ilvl w:val="0"/>
+          <w:numId w:val="8"/>
+        </w:numPr>
+        <w:ind w:leftChars="0"/>
+        <w:rPr>
+          <w:rFonts w:hint="eastAsia"/>
+        </w:rPr>
+      </w:pPr>
+      <w:r>
+        <w:rPr>
+          <w:rFonts w:hint="eastAsia"/>
+        </w:rPr>
+        <w:t>檢查</w:t>
+      </w:r>
+      <w:r>
+        <w:rPr>
+          <w:rFonts w:hint="eastAsia"/>
+        </w:rPr>
+        <w:t>N</w:t>
+      </w:r>
+      <w:r>
+        <w:t>o</w:t>
+      </w:r>
+      <w:r>
+        <w:rPr>
+          <w:rFonts w:hint="eastAsia"/>
+        </w:rPr>
+        <w:t>de</w:t>
+      </w:r>
+      <w:r>
+        <w:rPr>
+          <w:rFonts w:hint="eastAsia"/>
+        </w:rPr>
+        <w:t>內</w:t>
+      </w:r>
+      <w:r>
+        <w:rPr>
+          <w:rFonts w:hint="eastAsia"/>
+        </w:rPr>
+        <w:t>key</w:t>
+      </w:r>
+      <w:r>
+        <w:rPr>
+          <w:rFonts w:hint="eastAsia"/>
+        </w:rPr>
+        <w:t>數是否有</w:t>
+      </w:r>
+      <w:r>
+        <w:rPr>
+          <w:rFonts w:hint="eastAsia"/>
+        </w:rPr>
+        <w:t>overflow</w:t>
+      </w:r>
+    </w:p>
+    <w:p>
+      <w:pPr>
+        <w:pStyle w:val="a3"/>
+        <w:ind w:leftChars="0" w:left="360"/>
+        <w:rPr>
+          <w:rFonts w:hint="eastAsia"/>
+        </w:rPr>
+      </w:pPr>
+      <w:r>
+        <w:t>Case1:</w:t>
+      </w:r>
+      <w:r>
+        <w:rPr>
+          <w:rFonts w:hint="eastAsia"/>
+        </w:rPr>
+        <w:t>沒有</w:t>
+      </w:r>
+      <w:r>
+        <w:rPr>
+          <w:rFonts w:hint="eastAsia"/>
+        </w:rPr>
+        <w:t>(</w:t>
+      </w:r>
+      <w:r>
+        <w:rPr>
+          <w:rFonts w:hint="eastAsia"/>
+        </w:rPr>
+        <w:t>即</w:t>
+      </w:r>
+      <w:r>
+        <w:rPr>
+          <w:rFonts w:hint="eastAsia"/>
+        </w:rPr>
+        <w:t>key</w:t>
+      </w:r>
+      <w:r>
+        <w:rPr>
+          <w:rFonts w:hint="eastAsia"/>
+        </w:rPr>
+        <w:t>數</w:t>
+      </w:r>
+      <w:r>
+        <w:rPr>
+          <w:rFonts w:hint="eastAsia"/>
+        </w:rPr>
+        <w:t xml:space="preserve"> &lt;= (m-1)</w:t>
+      </w:r>
+    </w:p>
+    <w:p>
+      <w:pPr>
+        <w:pStyle w:val="a3"/>
+        <w:ind w:leftChars="0" w:left="360"/>
+      </w:pPr>
+      <w:r>
+        <w:t>C</w:t>
+      </w:r>
+      <w:r>
+        <w:rPr>
+          <w:rFonts w:hint="eastAsia"/>
+        </w:rPr>
+        <w:t>ase2</w:t>
+      </w:r>
+      <w:r>
+        <w:t>:</w:t>
+      </w:r>
+      <w:r>
+        <w:rPr>
+          <w:rFonts w:hint="eastAsia"/>
+        </w:rPr>
+        <w:t>有</w:t>
+      </w:r>
+      <w:r>
+        <w:rPr>
+          <w:rFonts w:hint="eastAsia"/>
+        </w:rPr>
+        <w:t>(</w:t>
+      </w:r>
+      <w:r>
+        <w:rPr>
+          <w:rFonts w:hint="eastAsia"/>
+        </w:rPr>
+        <w:t>即</w:t>
+      </w:r>
+      <w:r>
+        <w:rPr>
+          <w:rFonts w:hint="eastAsia"/>
+        </w:rPr>
+        <w:t>key</w:t>
+      </w:r>
+      <w:r>
+        <w:rPr>
+          <w:rFonts w:hint="eastAsia"/>
+        </w:rPr>
+        <w:t>數</w:t>
+      </w:r>
+      <w:r>
+        <w:rPr>
+          <w:rFonts w:hint="eastAsia"/>
+        </w:rPr>
+        <w:t>=</w:t>
+      </w:r>
+      <w:r>
+        <w:t>m</w:t>
+      </w:r>
+      <w:proofErr w:type="gramStart"/>
+      <w:r>
+        <w:rPr>
+          <w:rFonts w:hint="eastAsia"/>
+        </w:rPr>
+        <w:t>個</w:t>
+      </w:r>
+      <w:proofErr w:type="gramEnd"/>
+      <w:r>
+        <w:rPr>
+          <w:rFonts w:hint="eastAsia"/>
+        </w:rPr>
+        <w:t xml:space="preserve"> or &gt; m-1)</w:t>
+      </w:r>
+      <w:r>
+        <w:rPr>
+          <w:rFonts w:hint="eastAsia"/>
+        </w:rPr>
+        <w:t>，則須作</w:t>
+      </w:r>
+      <w:r>
+        <w:rPr>
+          <w:rFonts w:hint="eastAsia"/>
+        </w:rPr>
+        <w:t>Split(</w:t>
+      </w:r>
+      <w:r>
+        <w:rPr>
+          <w:rFonts w:hint="eastAsia"/>
+        </w:rPr>
+        <w:t>分裂</w:t>
+      </w:r>
+      <w:r>
+        <w:rPr>
+          <w:rFonts w:hint="eastAsia"/>
+        </w:rPr>
+        <w:t>)</w:t>
+      </w:r>
+      <w:r>
+        <w:rPr>
+          <w:rFonts w:hint="eastAsia"/>
+        </w:rPr>
+        <w:t>處理，且</w:t>
+      </w:r>
+      <w:r>
+        <w:rPr>
+          <w:rFonts w:hint="eastAsia"/>
+        </w:rPr>
+        <w:t>Split</w:t>
+      </w:r>
+      <w:r>
+        <w:rPr>
+          <w:rFonts w:hint="eastAsia"/>
+        </w:rPr>
+        <w:t>後，必須</w:t>
+      </w:r>
+      <w:proofErr w:type="gramStart"/>
+      <w:r>
+        <w:rPr>
+          <w:rFonts w:hint="eastAsia"/>
+        </w:rPr>
+        <w:t>針對父點</w:t>
+      </w:r>
+      <w:proofErr w:type="gramEnd"/>
+      <w:r>
+        <w:rPr>
+          <w:rFonts w:hint="eastAsia"/>
+        </w:rPr>
+        <w:t xml:space="preserve"> </w:t>
+      </w:r>
+      <w:r>
+        <w:t>goto3</w:t>
+      </w:r>
+    </w:p>
+    <w:p/>
+    <w:p>
+      <w:r>
+        <w:t>Delete x in B tree of order m</w:t>
+      </w:r>
+    </w:p>
+    <w:p>
+      <w:pPr>
+        <w:pStyle w:val="a3"/>
+        <w:numPr>
+          <w:ilvl w:val="0"/>
+          <w:numId w:val="9"/>
+        </w:numPr>
+        <w:ind w:leftChars="0"/>
+        <w:rPr>
+          <w:rFonts w:hint="eastAsia"/>
+        </w:rPr>
+      </w:pPr>
+      <w:r>
+        <w:rPr>
+          <w:rFonts w:hint="eastAsia"/>
+        </w:rPr>
+        <w:t>先</w:t>
+      </w:r>
+      <w:r>
+        <w:rPr>
+          <w:rFonts w:hint="eastAsia"/>
+        </w:rPr>
+        <w:t>Search for x</w:t>
+      </w:r>
+      <w:r>
+        <w:rPr>
+          <w:rFonts w:hint="eastAsia"/>
+        </w:rPr>
+        <w:t>，找出</w:t>
+      </w:r>
+      <w:r>
+        <w:rPr>
+          <w:rFonts w:hint="eastAsia"/>
+        </w:rPr>
+        <w:t>X</w:t>
+      </w:r>
+      <w:r>
+        <w:rPr>
+          <w:rFonts w:hint="eastAsia"/>
+        </w:rPr>
+        <w:t>位於哪</w:t>
+      </w:r>
+      <w:proofErr w:type="gramStart"/>
+      <w:r>
+        <w:rPr>
+          <w:rFonts w:hint="eastAsia"/>
+        </w:rPr>
+        <w:t>個</w:t>
+      </w:r>
+      <w:proofErr w:type="gramEnd"/>
+      <w:r>
+        <w:rPr>
+          <w:rFonts w:hint="eastAsia"/>
+        </w:rPr>
+        <w:t>Node</w:t>
+      </w:r>
+    </w:p>
+    <w:p>
+      <w:pPr>
+        <w:pStyle w:val="a3"/>
+        <w:numPr>
+          <w:ilvl w:val="0"/>
+          <w:numId w:val="9"/>
+        </w:numPr>
+        <w:ind w:leftChars="0"/>
+      </w:pPr>
+      <w:r>
+        <w:rPr>
+          <w:rFonts w:hint="eastAsia"/>
+        </w:rPr>
+        <w:t>分兩大狀況處理</w:t>
+      </w:r>
+    </w:p>
+    <w:p>
+      <w:pPr>
+        <w:pStyle w:val="a3"/>
+        <w:numPr>
+          <w:ilvl w:val="1"/>
+          <w:numId w:val="9"/>
+        </w:numPr>
+        <w:ind w:leftChars="0"/>
+      </w:pPr>
+      <w:r>
+        <w:rPr>
+          <w:rFonts w:hint="eastAsia"/>
+        </w:rPr>
+        <w:t>X</w:t>
+      </w:r>
+      <w:r>
+        <w:rPr>
+          <w:rFonts w:hint="eastAsia"/>
+        </w:rPr>
+        <w:t>位於</w:t>
+      </w:r>
+      <w:r>
+        <w:rPr>
+          <w:rFonts w:hint="eastAsia"/>
+        </w:rPr>
+        <w:t>Leaf</w:t>
+      </w:r>
+    </w:p>
+    <w:p>
+      <w:pPr>
+        <w:pStyle w:val="a3"/>
+        <w:ind w:leftChars="0" w:left="840"/>
+      </w:pPr>
+      <w:proofErr w:type="gramStart"/>
+      <w:r>
+        <w:rPr>
+          <w:rFonts w:hint="eastAsia"/>
+        </w:rPr>
+        <w:t>刪</w:t>
+      </w:r>
+      <w:proofErr w:type="gramEnd"/>
+      <w:r>
+        <w:rPr>
+          <w:rFonts w:hint="eastAsia"/>
+        </w:rPr>
+        <w:t>X</w:t>
+      </w:r>
+    </w:p>
+    <w:p>
+      <w:pPr>
+        <w:pStyle w:val="a3"/>
+        <w:ind w:leftChars="0" w:left="840"/>
+      </w:pPr>
+      <w:r>
+        <w:rPr>
+          <w:rFonts w:hint="eastAsia"/>
+        </w:rPr>
+        <w:t>檢查此</w:t>
+      </w:r>
+      <w:r>
+        <w:rPr>
+          <w:rFonts w:hint="eastAsia"/>
+        </w:rPr>
+        <w:t>Node</w:t>
+      </w:r>
+      <w:r>
+        <w:rPr>
+          <w:rFonts w:hint="eastAsia"/>
+        </w:rPr>
+        <w:t>是否</w:t>
+      </w:r>
+      <w:r>
+        <w:rPr>
+          <w:rFonts w:hint="eastAsia"/>
+        </w:rPr>
+        <w:t>underflow(key</w:t>
+      </w:r>
+      <w:r>
+        <w:rPr>
+          <w:rFonts w:hint="eastAsia"/>
+        </w:rPr>
+        <w:t>數不足</w:t>
+      </w:r>
+      <w:r>
+        <w:rPr>
+          <w:rFonts w:hint="eastAsia"/>
+        </w:rPr>
+        <w:t>)(</w:t>
+      </w:r>
+      <w:r>
+        <w:rPr>
+          <w:rFonts w:hint="eastAsia"/>
+        </w:rPr>
+        <w:t>破產</w:t>
+      </w:r>
+      <w:r>
+        <w:rPr>
+          <w:rFonts w:hint="eastAsia"/>
+        </w:rPr>
+        <w:t>)</w:t>
+      </w:r>
+    </w:p>
+    <w:p>
+      <w:pPr>
+        <w:pStyle w:val="a3"/>
+        <w:ind w:leftChars="0" w:left="840"/>
+      </w:pPr>
+      <w:r>
+        <w:t>C</w:t>
+      </w:r>
+      <w:r>
+        <w:rPr>
+          <w:rFonts w:hint="eastAsia"/>
+        </w:rPr>
+        <w:t>ase1:</w:t>
+      </w:r>
+      <w:r>
+        <w:rPr>
+          <w:rFonts w:hint="eastAsia"/>
+        </w:rPr>
+        <w:t>沒有不足，</w:t>
+      </w:r>
+      <w:r>
+        <w:rPr>
+          <w:rFonts w:hint="eastAsia"/>
+        </w:rPr>
+        <w:t>E</w:t>
+      </w:r>
+      <w:r>
+        <w:t>xit</w:t>
+      </w:r>
+    </w:p>
+    <w:p>
+      <w:pPr>
+        <w:pStyle w:val="a3"/>
+        <w:ind w:leftChars="0" w:left="840"/>
+        <w:rPr>
+          <w:rFonts w:hint="eastAsia"/>
+        </w:rPr>
+      </w:pPr>
+      <w:r>
+        <w:t>Case2:</w:t>
+      </w:r>
+      <w:r>
+        <w:rPr>
+          <w:rFonts w:hint="eastAsia"/>
+        </w:rPr>
+        <w:t>不足，是否可作</w:t>
+      </w:r>
+      <w:r>
+        <w:rPr>
+          <w:rFonts w:hint="eastAsia"/>
+        </w:rPr>
+        <w:t>rotation</w:t>
+      </w:r>
+      <w:r>
+        <w:rPr>
+          <w:rFonts w:hint="eastAsia"/>
+        </w:rPr>
+        <w:t>調整</w:t>
+      </w:r>
+      <w:r>
+        <w:rPr>
+          <w:rFonts w:hint="eastAsia"/>
+        </w:rPr>
+        <w:t>(</w:t>
+      </w:r>
+      <w:r>
+        <w:rPr>
+          <w:rFonts w:hint="eastAsia"/>
+        </w:rPr>
+        <w:t>跟兄弟借錢</w:t>
+      </w:r>
+      <w:r>
+        <w:rPr>
+          <w:rFonts w:hint="eastAsia"/>
+        </w:rPr>
+        <w:t>)</w:t>
+      </w:r>
+      <w:r>
+        <w:rPr>
+          <w:rFonts w:hint="eastAsia"/>
+        </w:rPr>
+        <w:t>，若可以，則作</w:t>
+      </w:r>
+      <w:r>
+        <w:rPr>
+          <w:rFonts w:hint="eastAsia"/>
+        </w:rPr>
+        <w:t>rotation</w:t>
+      </w:r>
+      <w:r>
+        <w:rPr>
+          <w:rFonts w:hint="eastAsia"/>
+        </w:rPr>
+        <w:t>，不行則必須作</w:t>
+      </w:r>
+      <w:r>
+        <w:rPr>
+          <w:rFonts w:hint="eastAsia"/>
+        </w:rPr>
+        <w:t>combine</w:t>
+      </w:r>
+      <w:r>
+        <w:rPr>
+          <w:rFonts w:hint="eastAsia"/>
+        </w:rPr>
+        <w:t>處理</w:t>
+      </w:r>
+      <w:r>
+        <w:rPr>
+          <w:rFonts w:hint="eastAsia"/>
+        </w:rPr>
+        <w:t>(</w:t>
+      </w:r>
+      <w:proofErr w:type="gramStart"/>
+      <w:r>
+        <w:rPr>
+          <w:rFonts w:hint="eastAsia"/>
+        </w:rPr>
+        <w:t>跟父點</w:t>
+      </w:r>
+      <w:proofErr w:type="gramEnd"/>
+      <w:r>
+        <w:rPr>
+          <w:rFonts w:hint="eastAsia"/>
+        </w:rPr>
+        <w:t>借錢</w:t>
+      </w:r>
+      <w:r>
+        <w:rPr>
+          <w:rFonts w:hint="eastAsia"/>
+        </w:rPr>
+        <w:t>)</w:t>
+      </w:r>
+      <w:r>
+        <w:rPr>
+          <w:rFonts w:hint="eastAsia"/>
+        </w:rPr>
+        <w:t>，且</w:t>
+      </w:r>
+      <w:r>
+        <w:rPr>
+          <w:rFonts w:hint="eastAsia"/>
+        </w:rPr>
+        <w:t>combine</w:t>
+      </w:r>
+      <w:r>
+        <w:rPr>
+          <w:rFonts w:hint="eastAsia"/>
+        </w:rPr>
+        <w:t>完後，</w:t>
+      </w:r>
+      <w:r>
+        <w:rPr>
+          <w:rFonts w:hint="eastAsia"/>
+        </w:rPr>
+        <w:lastRenderedPageBreak/>
+        <w:t>必須</w:t>
+      </w:r>
+      <w:proofErr w:type="gramStart"/>
+      <w:r>
+        <w:rPr>
+          <w:rFonts w:hint="eastAsia"/>
+        </w:rPr>
+        <w:t>針對父點</w:t>
+      </w:r>
+      <w:proofErr w:type="spellStart"/>
+      <w:proofErr w:type="gramEnd"/>
+      <w:r>
+        <w:rPr>
+          <w:rFonts w:hint="eastAsia"/>
+        </w:rPr>
+        <w:t>goto</w:t>
+      </w:r>
+      <w:proofErr w:type="spellEnd"/>
+      <w:r>
+        <w:rPr>
+          <w:rFonts w:hint="eastAsia"/>
+        </w:rPr>
+        <w:t xml:space="preserve"> =&gt; </w:t>
+      </w:r>
+      <w:r>
+        <w:rPr>
+          <w:rFonts w:hint="eastAsia"/>
+        </w:rPr>
+        <w:t>檢查是否</w:t>
+      </w:r>
+      <w:r>
+        <w:rPr>
+          <w:rFonts w:hint="eastAsia"/>
+        </w:rPr>
+        <w:t>underflow</w:t>
+      </w:r>
+      <w:r>
+        <w:rPr>
+          <w:rFonts w:hint="eastAsia"/>
+        </w:rPr>
+        <w:t>循環去執行</w:t>
+      </w:r>
+    </w:p>
+    <w:p>
+      <w:pPr>
+        <w:pStyle w:val="a3"/>
+        <w:numPr>
+          <w:ilvl w:val="1"/>
+          <w:numId w:val="9"/>
+        </w:numPr>
+        <w:ind w:leftChars="0"/>
+        <w:rPr>
+          <w:rFonts w:hint="eastAsia"/>
+        </w:rPr>
+      </w:pPr>
+      <w:r>
+        <w:t>X</w:t>
+      </w:r>
+      <w:r>
+        <w:rPr>
+          <w:rFonts w:hint="eastAsia"/>
+        </w:rPr>
+        <w:t>位於</w:t>
+      </w:r>
+      <w:r>
+        <w:rPr>
+          <w:rFonts w:hint="eastAsia"/>
+        </w:rPr>
+        <w:t>Non-leaf</w:t>
+      </w:r>
+    </w:p>
+    <w:p>
+      <w:pPr>
+        <w:ind w:left="840"/>
+        <w:rPr>
+          <w:rFonts w:hint="eastAsia"/>
+        </w:rPr>
+      </w:pPr>
+      <w:r>
+        <w:rPr>
+          <w:rFonts w:hint="eastAsia"/>
+        </w:rPr>
+        <w:t>X</w:t>
+      </w:r>
+      <w:r>
+        <w:rPr>
+          <w:rFonts w:hint="eastAsia"/>
+        </w:rPr>
+        <w:t>位於</w:t>
+      </w:r>
+      <w:r>
+        <w:rPr>
+          <w:rFonts w:hint="eastAsia"/>
+        </w:rPr>
+        <w:t>N</w:t>
+      </w:r>
+      <w:r>
+        <w:t>on-leaf</w:t>
+      </w:r>
+      <w:r>
+        <w:rPr>
+          <w:rFonts w:hint="eastAsia"/>
+        </w:rPr>
+        <w:t>，則以</w:t>
+      </w:r>
+      <w:r>
+        <w:rPr>
+          <w:rFonts w:hint="eastAsia"/>
+        </w:rPr>
+        <w:t>X</w:t>
+      </w:r>
+      <w:r>
+        <w:rPr>
+          <w:rFonts w:hint="eastAsia"/>
+        </w:rPr>
+        <w:t>的左子樹中最大值或</w:t>
+      </w:r>
+      <w:r>
+        <w:rPr>
+          <w:rFonts w:hint="eastAsia"/>
+        </w:rPr>
+        <w:t>X</w:t>
+      </w:r>
+      <w:r>
+        <w:rPr>
+          <w:rFonts w:hint="eastAsia"/>
+        </w:rPr>
+        <w:t>的右子樹最小值，去取代</w:t>
+      </w:r>
+      <w:r>
+        <w:rPr>
+          <w:rFonts w:hint="eastAsia"/>
+        </w:rPr>
+        <w:t>X(</w:t>
+      </w:r>
+      <w:r>
+        <w:rPr>
+          <w:rFonts w:hint="eastAsia"/>
+        </w:rPr>
+        <w:t>設</w:t>
+      </w:r>
+      <w:r>
+        <w:rPr>
+          <w:rFonts w:hint="eastAsia"/>
+        </w:rPr>
+        <w:t>Y)</w:t>
+      </w:r>
+      <w:r>
+        <w:rPr>
+          <w:rFonts w:hint="eastAsia"/>
+        </w:rPr>
+        <w:t>，而</w:t>
+      </w:r>
+      <w:r>
+        <w:rPr>
+          <w:rFonts w:hint="eastAsia"/>
+        </w:rPr>
+        <w:t>Y</w:t>
+      </w:r>
+      <w:r>
+        <w:rPr>
+          <w:rFonts w:hint="eastAsia"/>
+        </w:rPr>
+        <w:t>必定在</w:t>
+      </w:r>
+      <w:r>
+        <w:rPr>
+          <w:rFonts w:hint="eastAsia"/>
+        </w:rPr>
+        <w:t>Leaf</w:t>
+      </w:r>
+      <w:r>
+        <w:rPr>
+          <w:rFonts w:hint="eastAsia"/>
+        </w:rPr>
+        <w:t>，故需檢查</w:t>
+      </w:r>
+      <w:r>
+        <w:rPr>
+          <w:rFonts w:hint="eastAsia"/>
+        </w:rPr>
+        <w:t>L</w:t>
+      </w:r>
+      <w:r>
+        <w:t>eaf</w:t>
+      </w:r>
+      <w:r>
+        <w:rPr>
+          <w:rFonts w:hint="eastAsia"/>
+        </w:rPr>
+        <w:t>少一個</w:t>
+      </w:r>
+      <w:r>
+        <w:rPr>
+          <w:rFonts w:hint="eastAsia"/>
+        </w:rPr>
+        <w:t>key</w:t>
+      </w:r>
+      <w:r>
+        <w:rPr>
+          <w:rFonts w:hint="eastAsia"/>
+        </w:rPr>
+        <w:t>，回</w:t>
+      </w:r>
+      <w:r>
+        <w:rPr>
+          <w:rFonts w:hint="eastAsia"/>
+        </w:rPr>
+        <w:t>X</w:t>
+      </w:r>
+      <w:r>
+        <w:rPr>
+          <w:rFonts w:hint="eastAsia"/>
+        </w:rPr>
+        <w:t>位於</w:t>
+      </w:r>
+      <w:r>
+        <w:rPr>
+          <w:rFonts w:hint="eastAsia"/>
+        </w:rPr>
+        <w:t>Leaf</w:t>
+      </w:r>
+      <w:r>
+        <w:rPr>
+          <w:rFonts w:hint="eastAsia"/>
+        </w:rPr>
+        <w:t>的狀況去處理</w:t>
       </w:r>
       <w:bookmarkStart w:id="0" w:name="_GoBack"/>
       <w:bookmarkEnd w:id="0"/>
@@ -2966,6 +4305,95 @@
     </w:lvl>
   </w:abstractNum>
   <w:abstractNum w:abstractNumId="1" w15:restartNumberingAfterBreak="0">
+    <w:nsid w:val="1AB97184"/>
+    <w:multiLevelType w:val="hybridMultilevel"/>
+    <w:tmpl w:val="FD0C395C"/>
+    <w:lvl w:ilvl="0" w:tplc="144CE850">
+      <w:start w:val="1"/>
+      <w:numFmt w:val="decimal"/>
+      <w:lvlText w:val="%1."/>
+      <w:lvlJc w:val="left"/>
+      <w:pPr>
+        <w:ind w:left="360" w:hanging="360"/>
+      </w:pPr>
+      <w:rPr>
+        <w:rFonts w:hint="default"/>
+      </w:rPr>
+    </w:lvl>
+    <w:lvl w:ilvl="1" w:tplc="04090019" w:tentative="1">
+      <w:start w:val="1"/>
+      <w:numFmt w:val="ideographTraditional"/>
+      <w:lvlText w:val="%2、"/>
+      <w:lvlJc w:val="left"/>
+      <w:pPr>
+        <w:ind w:left="960" w:hanging="480"/>
+      </w:pPr>
+    </w:lvl>
+    <w:lvl w:ilvl="2" w:tplc="0409001B" w:tentative="1">
+      <w:start w:val="1"/>
+      <w:numFmt w:val="lowerRoman"/>
+      <w:lvlText w:val="%3."/>
+      <w:lvlJc w:val="right"/>
+      <w:pPr>
+        <w:ind w:left="1440" w:hanging="480"/>
+      </w:pPr>
+    </w:lvl>
+    <w:lvl w:ilvl="3" w:tplc="0409000F" w:tentative="1">
+      <w:start w:val="1"/>
+      <w:numFmt w:val="decimal"/>
+      <w:lvlText w:val="%4."/>
+      <w:lvlJc w:val="left"/>
+      <w:pPr>
+        <w:ind w:left="1920" w:hanging="480"/>
+      </w:pPr>
+    </w:lvl>
+    <w:lvl w:ilvl="4" w:tplc="04090019" w:tentative="1">
+      <w:start w:val="1"/>
+      <w:numFmt w:val="ideographTraditional"/>
+      <w:lvlText w:val="%5、"/>
+      <w:lvlJc w:val="left"/>
+      <w:pPr>
+        <w:ind w:left="2400" w:hanging="480"/>
+      </w:pPr>
+    </w:lvl>
+    <w:lvl w:ilvl="5" w:tplc="0409001B" w:tentative="1">
+      <w:start w:val="1"/>
+      <w:numFmt w:val="lowerRoman"/>
+      <w:lvlText w:val="%6."/>
+      <w:lvlJc w:val="right"/>
+      <w:pPr>
+        <w:ind w:left="2880" w:hanging="480"/>
+      </w:pPr>
+    </w:lvl>
+    <w:lvl w:ilvl="6" w:tplc="0409000F" w:tentative="1">
+      <w:start w:val="1"/>
+      <w:numFmt w:val="decimal"/>
+      <w:lvlText w:val="%7."/>
+      <w:lvlJc w:val="left"/>
+      <w:pPr>
+        <w:ind w:left="3360" w:hanging="480"/>
+      </w:pPr>
+    </w:lvl>
+    <w:lvl w:ilvl="7" w:tplc="04090019" w:tentative="1">
+      <w:start w:val="1"/>
+      <w:numFmt w:val="ideographTraditional"/>
+      <w:lvlText w:val="%8、"/>
+      <w:lvlJc w:val="left"/>
+      <w:pPr>
+        <w:ind w:left="3840" w:hanging="480"/>
+      </w:pPr>
+    </w:lvl>
+    <w:lvl w:ilvl="8" w:tplc="0409001B" w:tentative="1">
+      <w:start w:val="1"/>
+      <w:numFmt w:val="lowerRoman"/>
+      <w:lvlText w:val="%9."/>
+      <w:lvlJc w:val="right"/>
+      <w:pPr>
+        <w:ind w:left="4320" w:hanging="480"/>
+      </w:pPr>
+    </w:lvl>
+  </w:abstractNum>
+  <w:abstractNum w:abstractNumId="2" w15:restartNumberingAfterBreak="0">
     <w:nsid w:val="34BE26FF"/>
     <w:multiLevelType w:val="hybridMultilevel"/>
     <w:tmpl w:val="BECAFF14"/>
@@ -3054,7 +4482,7 @@
       </w:pPr>
     </w:lvl>
   </w:abstractNum>
-  <w:abstractNum w:abstractNumId="2" w15:restartNumberingAfterBreak="0">
+  <w:abstractNum w:abstractNumId="3" w15:restartNumberingAfterBreak="0">
     <w:nsid w:val="4F5D5F74"/>
     <w:multiLevelType w:val="hybridMultilevel"/>
     <w:tmpl w:val="BEF67582"/>
@@ -3143,7 +4571,7 @@
       </w:pPr>
     </w:lvl>
   </w:abstractNum>
-  <w:abstractNum w:abstractNumId="3" w15:restartNumberingAfterBreak="0">
+  <w:abstractNum w:abstractNumId="4" w15:restartNumberingAfterBreak="0">
     <w:nsid w:val="5518392D"/>
     <w:multiLevelType w:val="hybridMultilevel"/>
     <w:tmpl w:val="44EEDE2A"/>
@@ -3232,7 +4660,99 @@
       </w:pPr>
     </w:lvl>
   </w:abstractNum>
-  <w:abstractNum w:abstractNumId="4" w15:restartNumberingAfterBreak="0">
+  <w:abstractNum w:abstractNumId="5" w15:restartNumberingAfterBreak="0">
+    <w:nsid w:val="5591706B"/>
+    <w:multiLevelType w:val="hybridMultilevel"/>
+    <w:tmpl w:val="360E427C"/>
+    <w:lvl w:ilvl="0" w:tplc="40BE1E32">
+      <w:start w:val="1"/>
+      <w:numFmt w:val="decimal"/>
+      <w:lvlText w:val="%1."/>
+      <w:lvlJc w:val="left"/>
+      <w:pPr>
+        <w:ind w:left="360" w:hanging="360"/>
+      </w:pPr>
+      <w:rPr>
+        <w:rFonts w:hint="default"/>
+      </w:rPr>
+    </w:lvl>
+    <w:lvl w:ilvl="1" w:tplc="00307A2A">
+      <w:start w:val="1"/>
+      <w:numFmt w:val="decimal"/>
+      <w:lvlText w:val="%2."/>
+      <w:lvlJc w:val="left"/>
+      <w:pPr>
+        <w:ind w:left="840" w:hanging="360"/>
+      </w:pPr>
+      <w:rPr>
+        <w:rFonts w:hint="default"/>
+      </w:rPr>
+    </w:lvl>
+    <w:lvl w:ilvl="2" w:tplc="0409001B" w:tentative="1">
+      <w:start w:val="1"/>
+      <w:numFmt w:val="lowerRoman"/>
+      <w:lvlText w:val="%3."/>
+      <w:lvlJc w:val="right"/>
+      <w:pPr>
+        <w:ind w:left="1440" w:hanging="480"/>
+      </w:pPr>
+    </w:lvl>
+    <w:lvl w:ilvl="3" w:tplc="0409000F" w:tentative="1">
+      <w:start w:val="1"/>
+      <w:numFmt w:val="decimal"/>
+      <w:lvlText w:val="%4."/>
+      <w:lvlJc w:val="left"/>
+      <w:pPr>
+        <w:ind w:left="1920" w:hanging="480"/>
+      </w:pPr>
+    </w:lvl>
+    <w:lvl w:ilvl="4" w:tplc="04090019" w:tentative="1">
+      <w:start w:val="1"/>
+      <w:numFmt w:val="ideographTraditional"/>
+      <w:lvlText w:val="%5、"/>
+      <w:lvlJc w:val="left"/>
+      <w:pPr>
+        <w:ind w:left="2400" w:hanging="480"/>
+      </w:pPr>
+    </w:lvl>
+    <w:lvl w:ilvl="5" w:tplc="0409001B" w:tentative="1">
+      <w:start w:val="1"/>
+      <w:numFmt w:val="lowerRoman"/>
+      <w:lvlText w:val="%6."/>
+      <w:lvlJc w:val="right"/>
+      <w:pPr>
+        <w:ind w:left="2880" w:hanging="480"/>
+      </w:pPr>
+    </w:lvl>
+    <w:lvl w:ilvl="6" w:tplc="0409000F" w:tentative="1">
+      <w:start w:val="1"/>
+      <w:numFmt w:val="decimal"/>
+      <w:lvlText w:val="%7."/>
+      <w:lvlJc w:val="left"/>
+      <w:pPr>
+        <w:ind w:left="3360" w:hanging="480"/>
+      </w:pPr>
+    </w:lvl>
+    <w:lvl w:ilvl="7" w:tplc="04090019" w:tentative="1">
+      <w:start w:val="1"/>
+      <w:numFmt w:val="ideographTraditional"/>
+      <w:lvlText w:val="%8、"/>
+      <w:lvlJc w:val="left"/>
+      <w:pPr>
+        <w:ind w:left="3840" w:hanging="480"/>
+      </w:pPr>
+    </w:lvl>
+    <w:lvl w:ilvl="8" w:tplc="0409001B" w:tentative="1">
+      <w:start w:val="1"/>
+      <w:numFmt w:val="lowerRoman"/>
+      <w:lvlText w:val="%9."/>
+      <w:lvlJc w:val="right"/>
+      <w:pPr>
+        <w:ind w:left="4320" w:hanging="480"/>
+      </w:pPr>
+    </w:lvl>
+  </w:abstractNum>
+  <w:abstractNum w:abstractNumId="6" w15:restartNumberingAfterBreak="0">
     <w:nsid w:val="60B960EB"/>
     <w:multiLevelType w:val="hybridMultilevel"/>
     <w:tmpl w:val="6F6AA5BE"/>
@@ -3321,7 +4841,7 @@
       </w:pPr>
     </w:lvl>
   </w:abstractNum>
-  <w:abstractNum w:abstractNumId="5" w15:restartNumberingAfterBreak="0">
+  <w:abstractNum w:abstractNumId="7" w15:restartNumberingAfterBreak="0">
     <w:nsid w:val="67F566A6"/>
     <w:multiLevelType w:val="hybridMultilevel"/>
     <w:tmpl w:val="396E83D2"/>
@@ -3410,7 +4930,7 @@
       </w:pPr>
     </w:lvl>
   </w:abstractNum>
-  <w:abstractNum w:abstractNumId="6" w15:restartNumberingAfterBreak="0">
+  <w:abstractNum w:abstractNumId="8" w15:restartNumberingAfterBreak="0">
     <w:nsid w:val="73F959A3"/>
     <w:multiLevelType w:val="hybridMultilevel"/>
     <w:tmpl w:val="EC447844"/>
@@ -3500,25 +5020,31 @@
     </w:lvl>
   </w:abstractNum>
   <w:num w:numId="1">
+    <w:abstractNumId w:val="6"/>
+  </w:num>
+  <w:num w:numId="2">
+    <w:abstractNumId w:val="8"/>
+  </w:num>
+  <w:num w:numId="3">
+    <w:abstractNumId w:val="7"/>
+  </w:num>
+  <w:num w:numId="4">
     <w:abstractNumId w:val="4"/>
   </w:num>
-  <w:num w:numId="2">
-    <w:abstractNumId w:val="6"/>
-  </w:num>
-  <w:num w:numId="3">
-    <w:abstractNumId w:val="5"/>
-  </w:num>
-  <w:num w:numId="4">
+  <w:num w:numId="5">
     <w:abstractNumId w:val="3"/>
   </w:num>
-  <w:num w:numId="5">
+  <w:num w:numId="6">
     <w:abstractNumId w:val="2"/>
-  </w:num>
-  <w:num w:numId="6">
-    <w:abstractNumId w:val="1"/>
   </w:num>
   <w:num w:numId="7">
     <w:abstractNumId w:val="0"/>
+  </w:num>
+  <w:num w:numId="8">
+    <w:abstractNumId w:val="1"/>
+  </w:num>
+  <w:num w:numId="9">
+    <w:abstractNumId w:val="5"/>
   </w:num>
 </w:numbering>
 </file>

</xml_diff>